<commit_message>
Lab 2: Add report
</commit_message>
<xml_diff>
--- a/Lab2/Report.docx
+++ b/Lab2/Report.docx
@@ -3,73 +3,1973 @@
 <w:document xmlns:wpc="http://schemas.microsoft.com/office/word/2010/wordprocessingCanvas" xmlns:cx="http://schemas.microsoft.com/office/drawing/2014/chartex" xmlns:cx1="http://schemas.microsoft.com/office/drawing/2015/9/8/chartex" xmlns:cx2="http://schemas.microsoft.com/office/drawing/2015/10/21/chartex" xmlns:cx3="http://schemas.microsoft.com/office/drawing/2016/5/9/chartex" xmlns:cx4="http://schemas.microsoft.com/office/drawing/2016/5/10/chartex" xmlns:cx5="http://schemas.microsoft.com/office/drawing/2016/5/11/chartex" xmlns:cx6="http://schemas.microsoft.com/office/drawing/2016/5/12/chartex" xmlns:cx7="http://schemas.microsoft.com/office/drawing/2016/5/13/chartex" xmlns:cx8="http://schemas.microsoft.com/office/drawing/2016/5/14/chartex" xmlns:mc="http://schemas.openxmlformats.org/markup-compatibility/2006" xmlns:aink="http://schemas.microsoft.com/office/drawing/2016/ink" xmlns:am3d="http://schemas.microsoft.com/office/drawing/2017/model3d" xmlns:o="urn:schemas-microsoft-com:office:office" xmlns:r="http://schemas.openxmlformats.org/officeDocument/2006/relationships" xmlns:m="http://schemas.openxmlformats.org/officeDocument/2006/math" xmlns:v="urn:schemas-microsoft-com:vml" xmlns:wp14="http://schemas.microsoft.com/office/word/2010/wordprocessingDrawing" xmlns:wp="http://schemas.openxmlformats.org/drawingml/2006/wordprocessingDrawing" xmlns:w10="urn:schemas-microsoft-com:office:word" xmlns:w="http://schemas.openxmlformats.org/wordprocessingml/2006/main" xmlns:w14="http://schemas.microsoft.com/office/word/2010/wordml" xmlns:w15="http://schemas.microsoft.com/office/word/2012/wordml" xmlns:w16cex="http://schemas.microsoft.com/office/word/2018/wordml/cex" xmlns:w16cid="http://schemas.microsoft.com/office/word/2016/wordml/cid" xmlns:w16="http://schemas.microsoft.com/office/word/2018/wordml" xmlns:w16se="http://schemas.microsoft.com/office/word/2015/wordml/symex" xmlns:wpg="http://schemas.microsoft.com/office/word/2010/wordprocessingGroup" xmlns:wpi="http://schemas.microsoft.com/office/word/2010/wordprocessingInk" xmlns:wne="http://schemas.microsoft.com/office/word/2006/wordml" xmlns:wps="http://schemas.microsoft.com/office/word/2010/wordprocessingShape" mc:Ignorable="w14 w15 w16se w16cid w16 w16cex wp14">
   <w:body>
     <w:p>
-      <w:r>
-        <w:t>Studied sources:</w:t>
+      <w:pPr>
+        <w:rPr>
+          <w:rFonts w:ascii="Times New Roman" w:hAnsi="Times New Roman" w:cs="Times New Roman"/>
+          <w:sz w:val="28"/>
+          <w:szCs w:val="28"/>
+          <w:lang w:val="uk-UA"/>
+        </w:rPr>
+      </w:pPr>
+      <w:r>
+        <w:rPr>
+          <w:rFonts w:ascii="Times New Roman" w:hAnsi="Times New Roman" w:cs="Times New Roman"/>
+          <w:sz w:val="28"/>
+          <w:szCs w:val="28"/>
+          <w:lang w:val="uk-UA"/>
+        </w:rPr>
+        <w:t xml:space="preserve">Потокові шифри – симетричні шифри, де біти текста комбінуються з потоком бітів згенерованих псевдорандомним генератором за допомогою </w:t>
+      </w:r>
+      <w:r>
+        <w:rPr>
+          <w:rFonts w:ascii="Times New Roman" w:hAnsi="Times New Roman" w:cs="Times New Roman"/>
+          <w:sz w:val="28"/>
+          <w:szCs w:val="28"/>
+        </w:rPr>
+        <w:t>xor</w:t>
+      </w:r>
+      <w:r>
+        <w:rPr>
+          <w:rFonts w:ascii="Times New Roman" w:hAnsi="Times New Roman" w:cs="Times New Roman"/>
+          <w:sz w:val="28"/>
+          <w:szCs w:val="28"/>
+          <w:lang w:val="ru-RU"/>
+        </w:rPr>
+        <w:t xml:space="preserve"> </w:t>
+      </w:r>
+      <w:r>
+        <w:rPr>
+          <w:rFonts w:ascii="Times New Roman" w:hAnsi="Times New Roman" w:cs="Times New Roman"/>
+          <w:sz w:val="28"/>
+          <w:szCs w:val="28"/>
+          <w:lang w:val="uk-UA"/>
+        </w:rPr>
+        <w:t>операції (тому що ця операція не відображає інформацію</w:t>
+      </w:r>
+      <w:r>
+        <w:rPr>
+          <w:rFonts w:ascii="Times New Roman" w:hAnsi="Times New Roman" w:cs="Times New Roman"/>
+          <w:sz w:val="28"/>
+          <w:szCs w:val="28"/>
+          <w:lang w:val="ru-RU"/>
+        </w:rPr>
+        <w:t xml:space="preserve"> </w:t>
+      </w:r>
+      <w:r>
+        <w:rPr>
+          <w:rFonts w:ascii="Times New Roman" w:hAnsi="Times New Roman" w:cs="Times New Roman"/>
+          <w:sz w:val="28"/>
+          <w:szCs w:val="28"/>
+          <w:lang w:val="ru-RU"/>
+        </w:rPr>
+        <w:t>про зашифрований текст та є оберненою до самої себе</w:t>
+      </w:r>
+      <w:r>
+        <w:rPr>
+          <w:rFonts w:ascii="Times New Roman" w:hAnsi="Times New Roman" w:cs="Times New Roman"/>
+          <w:sz w:val="28"/>
+          <w:szCs w:val="28"/>
+          <w:lang w:val="uk-UA"/>
+        </w:rPr>
+        <w:t>).</w:t>
       </w:r>
     </w:p>
     <w:p>
-      <w:hyperlink r:id="rId4" w:tgtFrame="_blank" w:history="1">
-        <w:r>
-          <w:rPr>
-            <w:rStyle w:val="Hyperlink"/>
-            <w:rFonts w:ascii="Tahoma" w:hAnsi="Tahoma" w:cs="Tahoma"/>
-            <w:color w:val="3A6D99"/>
-            <w:sz w:val="20"/>
-            <w:szCs w:val="20"/>
-            <w:shd w:val="clear" w:color="auto" w:fill="FFFFFF"/>
-          </w:rPr>
-          <w:t>https://en.wikipedia.org/wiki/Stream_cipher_attacks</w:t>
-        </w:r>
-      </w:hyperlink>
-      <w:r>
-        <w:rPr>
-          <w:rFonts w:ascii="Tahoma" w:hAnsi="Tahoma" w:cs="Tahoma"/>
-          <w:color w:val="000000"/>
-          <w:sz w:val="20"/>
-          <w:szCs w:val="20"/>
-        </w:rPr>
-        <w:br/>
-      </w:r>
-      <w:hyperlink r:id="rId5" w:tgtFrame="_blank" w:history="1">
-        <w:r>
-          <w:rPr>
-            <w:rStyle w:val="Hyperlink"/>
-            <w:rFonts w:ascii="Tahoma" w:hAnsi="Tahoma" w:cs="Tahoma"/>
-            <w:color w:val="3A6D99"/>
-            <w:sz w:val="20"/>
-            <w:szCs w:val="20"/>
-            <w:shd w:val="clear" w:color="auto" w:fill="FFFFFF"/>
-          </w:rPr>
-          <w:t>https://crypto.stackexchange.com/questions/59/taking-advantage-of-one-time-pad-key-reuse</w:t>
-        </w:r>
-      </w:hyperlink>
-      <w:r>
-        <w:rPr>
-          <w:rFonts w:ascii="Tahoma" w:hAnsi="Tahoma" w:cs="Tahoma"/>
-          <w:color w:val="000000"/>
-          <w:sz w:val="20"/>
-          <w:szCs w:val="20"/>
-        </w:rPr>
-        <w:br/>
-      </w:r>
-      <w:hyperlink r:id="rId6" w:tgtFrame="_blank" w:history="1">
-        <w:r>
-          <w:rPr>
-            <w:rStyle w:val="Hyperlink"/>
-            <w:rFonts w:ascii="Tahoma" w:hAnsi="Tahoma" w:cs="Tahoma"/>
-            <w:color w:val="3A6D99"/>
-            <w:sz w:val="20"/>
-            <w:szCs w:val="20"/>
-            <w:shd w:val="clear" w:color="auto" w:fill="FFFFFF"/>
-          </w:rPr>
-          <w:t>http://travisdazell.blogspot.com/2012/11/many-time-pad-attack-crib-drag.html</w:t>
+      <w:pPr>
+        <w:rPr>
+          <w:rFonts w:ascii="Times New Roman" w:hAnsi="Times New Roman" w:cs="Times New Roman"/>
+          <w:sz w:val="28"/>
+          <w:szCs w:val="28"/>
+          <w:lang w:val="ru-RU"/>
+        </w:rPr>
+      </w:pPr>
+      <w:r>
+        <w:rPr>
+          <w:rFonts w:ascii="Times New Roman" w:hAnsi="Times New Roman" w:cs="Times New Roman"/>
+          <w:sz w:val="28"/>
+          <w:szCs w:val="28"/>
+          <w:lang w:val="uk-UA"/>
+        </w:rPr>
+        <w:t xml:space="preserve">Такі шифри вразливі до атак якщо один і той самий ключ </w:t>
+      </w:r>
+      <w:r>
+        <w:rPr>
+          <w:rFonts w:ascii="Times New Roman" w:hAnsi="Times New Roman" w:cs="Times New Roman"/>
+          <w:sz w:val="28"/>
+          <w:szCs w:val="28"/>
+          <w:lang w:val="uk-UA"/>
+        </w:rPr>
+        <w:t xml:space="preserve">без </w:t>
+      </w:r>
+      <w:r>
+        <w:rPr>
+          <w:rFonts w:ascii="Times New Roman" w:hAnsi="Times New Roman" w:cs="Times New Roman"/>
+          <w:sz w:val="28"/>
+          <w:szCs w:val="28"/>
+        </w:rPr>
+        <w:t>nonce</w:t>
+      </w:r>
+      <w:r>
+        <w:rPr>
+          <w:rFonts w:ascii="Times New Roman" w:hAnsi="Times New Roman" w:cs="Times New Roman"/>
+          <w:sz w:val="28"/>
+          <w:szCs w:val="28"/>
+          <w:lang w:val="ru-RU"/>
+        </w:rPr>
+        <w:t xml:space="preserve"> </w:t>
+      </w:r>
+      <w:r>
+        <w:rPr>
+          <w:rFonts w:ascii="Times New Roman" w:hAnsi="Times New Roman" w:cs="Times New Roman"/>
+          <w:sz w:val="28"/>
+          <w:szCs w:val="28"/>
+          <w:lang w:val="uk-UA"/>
+        </w:rPr>
+        <w:t xml:space="preserve">використаний </w:t>
+      </w:r>
+      <w:r>
+        <w:rPr>
+          <w:rFonts w:ascii="Times New Roman" w:hAnsi="Times New Roman" w:cs="Times New Roman"/>
+          <w:sz w:val="28"/>
+          <w:szCs w:val="28"/>
+          <w:lang w:val="uk-UA"/>
+        </w:rPr>
+        <w:t>більш ніж один раз</w:t>
+      </w:r>
+      <w:r>
+        <w:rPr>
+          <w:rFonts w:ascii="Times New Roman" w:hAnsi="Times New Roman" w:cs="Times New Roman"/>
+          <w:sz w:val="28"/>
+          <w:szCs w:val="28"/>
+          <w:lang w:val="ru-RU"/>
+        </w:rPr>
+        <w:t>.</w:t>
+      </w:r>
+    </w:p>
+    <w:p>
+      <w:pPr>
+        <w:rPr>
+          <w:rFonts w:ascii="Times New Roman" w:hAnsi="Times New Roman" w:cs="Times New Roman"/>
+          <w:sz w:val="28"/>
+          <w:szCs w:val="28"/>
+          <w:lang w:val="ru-RU"/>
+        </w:rPr>
+      </w:pPr>
+      <w:r>
+        <w:rPr>
+          <w:rFonts w:ascii="Times New Roman" w:hAnsi="Times New Roman" w:cs="Times New Roman"/>
+          <w:sz w:val="28"/>
+          <w:szCs w:val="28"/>
+          <w:lang w:val="ru-RU"/>
+        </w:rPr>
+        <w:t xml:space="preserve">Наприклад </w:t>
+      </w:r>
+      <w:r>
+        <w:rPr>
+          <w:rFonts w:ascii="Times New Roman" w:hAnsi="Times New Roman" w:cs="Times New Roman"/>
+          <w:sz w:val="28"/>
+          <w:szCs w:val="28"/>
+          <w:lang w:val="uk-UA"/>
+        </w:rPr>
+        <w:t xml:space="preserve">повідомлення </w:t>
+      </w:r>
+      <w:r>
+        <w:rPr>
+          <w:rFonts w:ascii="Times New Roman" w:hAnsi="Times New Roman" w:cs="Times New Roman"/>
+          <w:sz w:val="28"/>
+          <w:szCs w:val="28"/>
+        </w:rPr>
+        <w:t>A</w:t>
+      </w:r>
+      <w:r>
+        <w:rPr>
+          <w:rFonts w:ascii="Times New Roman" w:hAnsi="Times New Roman" w:cs="Times New Roman"/>
+          <w:sz w:val="28"/>
+          <w:szCs w:val="28"/>
+          <w:lang w:val="ru-RU"/>
+        </w:rPr>
+        <w:t xml:space="preserve"> </w:t>
+      </w:r>
+      <w:r>
+        <w:rPr>
+          <w:rFonts w:ascii="Times New Roman" w:hAnsi="Times New Roman" w:cs="Times New Roman"/>
+          <w:sz w:val="28"/>
+          <w:szCs w:val="28"/>
+          <w:lang w:val="uk-UA"/>
+        </w:rPr>
+        <w:t xml:space="preserve">і </w:t>
+      </w:r>
+      <w:r>
+        <w:rPr>
+          <w:rFonts w:ascii="Times New Roman" w:hAnsi="Times New Roman" w:cs="Times New Roman"/>
+          <w:sz w:val="28"/>
+          <w:szCs w:val="28"/>
+        </w:rPr>
+        <w:t>B</w:t>
+      </w:r>
+      <w:r>
+        <w:rPr>
+          <w:rFonts w:ascii="Times New Roman" w:hAnsi="Times New Roman" w:cs="Times New Roman"/>
+          <w:sz w:val="28"/>
+          <w:szCs w:val="28"/>
+          <w:lang w:val="ru-RU"/>
+        </w:rPr>
+        <w:t xml:space="preserve"> </w:t>
+      </w:r>
+      <w:r>
+        <w:rPr>
+          <w:rFonts w:ascii="Times New Roman" w:hAnsi="Times New Roman" w:cs="Times New Roman"/>
+          <w:sz w:val="28"/>
+          <w:szCs w:val="28"/>
+          <w:lang w:val="uk-UA"/>
+        </w:rPr>
+        <w:t xml:space="preserve">і потоковий шифр згенерував </w:t>
+      </w:r>
+      <w:r>
+        <w:rPr>
+          <w:rFonts w:ascii="Times New Roman" w:hAnsi="Times New Roman" w:cs="Times New Roman"/>
+          <w:sz w:val="28"/>
+          <w:szCs w:val="28"/>
+        </w:rPr>
+        <w:t>C</w:t>
+      </w:r>
+      <w:r>
+        <w:rPr>
+          <w:rFonts w:ascii="Times New Roman" w:hAnsi="Times New Roman" w:cs="Times New Roman"/>
+          <w:sz w:val="28"/>
+          <w:szCs w:val="28"/>
+          <w:lang w:val="ru-RU"/>
+        </w:rPr>
+        <w:t>(</w:t>
+      </w:r>
+      <w:r>
+        <w:rPr>
+          <w:rFonts w:ascii="Times New Roman" w:hAnsi="Times New Roman" w:cs="Times New Roman"/>
+          <w:sz w:val="28"/>
+          <w:szCs w:val="28"/>
+        </w:rPr>
+        <w:t>K</w:t>
+      </w:r>
+      <w:r>
+        <w:rPr>
+          <w:rFonts w:ascii="Times New Roman" w:hAnsi="Times New Roman" w:cs="Times New Roman"/>
+          <w:sz w:val="28"/>
+          <w:szCs w:val="28"/>
+          <w:lang w:val="ru-RU"/>
+        </w:rPr>
+        <w:t xml:space="preserve">) </w:t>
+      </w:r>
+      <w:r>
+        <w:rPr>
+          <w:rFonts w:ascii="Times New Roman" w:hAnsi="Times New Roman" w:cs="Times New Roman"/>
+          <w:sz w:val="28"/>
+          <w:szCs w:val="28"/>
+          <w:lang w:val="uk-UA"/>
+        </w:rPr>
+        <w:t>бітів</w:t>
+      </w:r>
+      <w:r>
+        <w:rPr>
+          <w:rFonts w:ascii="Times New Roman" w:hAnsi="Times New Roman" w:cs="Times New Roman"/>
+          <w:sz w:val="28"/>
+          <w:szCs w:val="28"/>
+          <w:lang w:val="ru-RU"/>
+        </w:rPr>
+        <w:t>.</w:t>
+      </w:r>
+    </w:p>
+    <w:p>
+      <w:pPr>
+        <w:rPr>
+          <w:rFonts w:ascii="Times New Roman" w:hAnsi="Times New Roman" w:cs="Times New Roman"/>
+          <w:sz w:val="28"/>
+          <w:szCs w:val="28"/>
+        </w:rPr>
+      </w:pPr>
+      <w:r>
+        <w:rPr>
+          <w:rFonts w:ascii="Times New Roman" w:hAnsi="Times New Roman" w:cs="Times New Roman"/>
+          <w:sz w:val="28"/>
+          <w:szCs w:val="28"/>
+          <w:lang w:val="ru-RU"/>
+        </w:rPr>
+        <w:t>Тоді зашифровані версії повідомлень</w:t>
+      </w:r>
+      <w:r>
+        <w:rPr>
+          <w:rFonts w:ascii="Times New Roman" w:hAnsi="Times New Roman" w:cs="Times New Roman"/>
+          <w:sz w:val="28"/>
+          <w:szCs w:val="28"/>
+        </w:rPr>
+        <w:t>:</w:t>
+      </w:r>
+    </w:p>
+    <w:p>
+      <w:pPr>
+        <w:rPr>
+          <w:rFonts w:ascii="Times New Roman" w:hAnsi="Times New Roman" w:cs="Times New Roman"/>
+          <w:sz w:val="28"/>
+          <w:szCs w:val="28"/>
+          <w:lang w:val="ru-RU"/>
+        </w:rPr>
+      </w:pPr>
+      <w:r>
+        <w:rPr>
+          <w:rFonts w:ascii="Times New Roman" w:hAnsi="Times New Roman" w:cs="Times New Roman"/>
+          <w:sz w:val="28"/>
+          <w:szCs w:val="28"/>
+        </w:rPr>
+        <w:t>E(A) = A xor C</w:t>
+      </w:r>
+    </w:p>
+    <w:p>
+      <w:pPr>
+        <w:rPr>
+          <w:rFonts w:ascii="Times New Roman" w:hAnsi="Times New Roman" w:cs="Times New Roman"/>
+          <w:sz w:val="28"/>
+          <w:szCs w:val="28"/>
+          <w:lang w:val="ru-RU"/>
+        </w:rPr>
+      </w:pPr>
+      <w:r>
+        <w:rPr>
+          <w:rFonts w:ascii="Times New Roman" w:hAnsi="Times New Roman" w:cs="Times New Roman"/>
+          <w:sz w:val="28"/>
+          <w:szCs w:val="28"/>
+        </w:rPr>
+        <w:t>E</w:t>
+      </w:r>
+      <w:r>
+        <w:rPr>
+          <w:rFonts w:ascii="Times New Roman" w:hAnsi="Times New Roman" w:cs="Times New Roman"/>
+          <w:sz w:val="28"/>
+          <w:szCs w:val="28"/>
+          <w:lang w:val="ru-RU"/>
+        </w:rPr>
+        <w:t>(</w:t>
+      </w:r>
+      <w:r>
+        <w:rPr>
+          <w:rFonts w:ascii="Times New Roman" w:hAnsi="Times New Roman" w:cs="Times New Roman"/>
+          <w:sz w:val="28"/>
+          <w:szCs w:val="28"/>
+        </w:rPr>
+        <w:t>B</w:t>
+      </w:r>
+      <w:r>
+        <w:rPr>
+          <w:rFonts w:ascii="Times New Roman" w:hAnsi="Times New Roman" w:cs="Times New Roman"/>
+          <w:sz w:val="28"/>
+          <w:szCs w:val="28"/>
+          <w:lang w:val="ru-RU"/>
+        </w:rPr>
+        <w:t xml:space="preserve">) = </w:t>
+      </w:r>
+      <w:r>
+        <w:rPr>
+          <w:rFonts w:ascii="Times New Roman" w:hAnsi="Times New Roman" w:cs="Times New Roman"/>
+          <w:sz w:val="28"/>
+          <w:szCs w:val="28"/>
+        </w:rPr>
+        <w:t>B</w:t>
+      </w:r>
+      <w:r>
+        <w:rPr>
+          <w:rFonts w:ascii="Times New Roman" w:hAnsi="Times New Roman" w:cs="Times New Roman"/>
+          <w:sz w:val="28"/>
+          <w:szCs w:val="28"/>
+          <w:lang w:val="ru-RU"/>
+        </w:rPr>
+        <w:t xml:space="preserve"> </w:t>
+      </w:r>
+      <w:r>
+        <w:rPr>
+          <w:rFonts w:ascii="Times New Roman" w:hAnsi="Times New Roman" w:cs="Times New Roman"/>
+          <w:sz w:val="28"/>
+          <w:szCs w:val="28"/>
+        </w:rPr>
+        <w:t>xor</w:t>
+      </w:r>
+      <w:r>
+        <w:rPr>
+          <w:rFonts w:ascii="Times New Roman" w:hAnsi="Times New Roman" w:cs="Times New Roman"/>
+          <w:sz w:val="28"/>
+          <w:szCs w:val="28"/>
+          <w:lang w:val="ru-RU"/>
+        </w:rPr>
+        <w:t xml:space="preserve"> </w:t>
+      </w:r>
+      <w:r>
+        <w:rPr>
+          <w:rFonts w:ascii="Times New Roman" w:hAnsi="Times New Roman" w:cs="Times New Roman"/>
+          <w:sz w:val="28"/>
+          <w:szCs w:val="28"/>
+        </w:rPr>
+        <w:t>C</w:t>
+      </w:r>
+    </w:p>
+    <w:p>
+      <w:pPr>
+        <w:rPr>
+          <w:rFonts w:ascii="Times New Roman" w:hAnsi="Times New Roman" w:cs="Times New Roman"/>
+          <w:sz w:val="28"/>
+          <w:szCs w:val="28"/>
+          <w:lang w:val="uk-UA"/>
+        </w:rPr>
+      </w:pPr>
+      <w:r>
+        <w:rPr>
+          <w:rFonts w:ascii="Times New Roman" w:hAnsi="Times New Roman" w:cs="Times New Roman"/>
+          <w:sz w:val="28"/>
+          <w:szCs w:val="28"/>
+          <w:lang w:val="uk-UA"/>
+        </w:rPr>
+        <w:t xml:space="preserve">Якщо ми обрахуємо </w:t>
+      </w:r>
+    </w:p>
+    <w:p>
+      <w:pPr>
+        <w:rPr>
+          <w:rFonts w:ascii="Times New Roman" w:hAnsi="Times New Roman" w:cs="Times New Roman"/>
+          <w:sz w:val="28"/>
+          <w:szCs w:val="28"/>
+        </w:rPr>
+      </w:pPr>
+      <w:r>
+        <w:rPr>
+          <w:rFonts w:ascii="Times New Roman" w:hAnsi="Times New Roman" w:cs="Times New Roman"/>
+          <w:sz w:val="28"/>
+          <w:szCs w:val="28"/>
+        </w:rPr>
+        <w:t>E</w:t>
+      </w:r>
+      <w:r>
+        <w:rPr>
+          <w:rFonts w:ascii="Times New Roman" w:hAnsi="Times New Roman" w:cs="Times New Roman"/>
+          <w:sz w:val="28"/>
+          <w:szCs w:val="28"/>
+        </w:rPr>
+        <w:t>(</w:t>
+      </w:r>
+      <w:r>
+        <w:rPr>
+          <w:rFonts w:ascii="Times New Roman" w:hAnsi="Times New Roman" w:cs="Times New Roman"/>
+          <w:sz w:val="28"/>
+          <w:szCs w:val="28"/>
+        </w:rPr>
+        <w:t>A</w:t>
+      </w:r>
+      <w:r>
+        <w:rPr>
+          <w:rFonts w:ascii="Times New Roman" w:hAnsi="Times New Roman" w:cs="Times New Roman"/>
+          <w:sz w:val="28"/>
+          <w:szCs w:val="28"/>
+        </w:rPr>
+        <w:t xml:space="preserve">) </w:t>
+      </w:r>
+      <w:r>
+        <w:rPr>
+          <w:rFonts w:ascii="Times New Roman" w:hAnsi="Times New Roman" w:cs="Times New Roman"/>
+          <w:sz w:val="28"/>
+          <w:szCs w:val="28"/>
+        </w:rPr>
+        <w:t>xor</w:t>
+      </w:r>
+      <w:r>
+        <w:rPr>
+          <w:rFonts w:ascii="Times New Roman" w:hAnsi="Times New Roman" w:cs="Times New Roman"/>
+          <w:sz w:val="28"/>
+          <w:szCs w:val="28"/>
+        </w:rPr>
+        <w:t xml:space="preserve"> </w:t>
+      </w:r>
+      <w:r>
+        <w:rPr>
+          <w:rFonts w:ascii="Times New Roman" w:hAnsi="Times New Roman" w:cs="Times New Roman"/>
+          <w:sz w:val="28"/>
+          <w:szCs w:val="28"/>
+        </w:rPr>
+        <w:t>E</w:t>
+      </w:r>
+      <w:r>
+        <w:rPr>
+          <w:rFonts w:ascii="Times New Roman" w:hAnsi="Times New Roman" w:cs="Times New Roman"/>
+          <w:sz w:val="28"/>
+          <w:szCs w:val="28"/>
+        </w:rPr>
+        <w:t>(</w:t>
+      </w:r>
+      <w:r>
+        <w:rPr>
+          <w:rFonts w:ascii="Times New Roman" w:hAnsi="Times New Roman" w:cs="Times New Roman"/>
+          <w:sz w:val="28"/>
+          <w:szCs w:val="28"/>
+        </w:rPr>
+        <w:t>B</w:t>
+      </w:r>
+      <w:r>
+        <w:rPr>
+          <w:rFonts w:ascii="Times New Roman" w:hAnsi="Times New Roman" w:cs="Times New Roman"/>
+          <w:sz w:val="28"/>
+          <w:szCs w:val="28"/>
+        </w:rPr>
+        <w:t>) = (</w:t>
+      </w:r>
+      <w:r>
+        <w:rPr>
+          <w:rFonts w:ascii="Times New Roman" w:hAnsi="Times New Roman" w:cs="Times New Roman"/>
+          <w:sz w:val="28"/>
+          <w:szCs w:val="28"/>
+        </w:rPr>
+        <w:t>A</w:t>
+      </w:r>
+      <w:r>
+        <w:rPr>
+          <w:rFonts w:ascii="Times New Roman" w:hAnsi="Times New Roman" w:cs="Times New Roman"/>
+          <w:sz w:val="28"/>
+          <w:szCs w:val="28"/>
+        </w:rPr>
+        <w:t xml:space="preserve"> </w:t>
+      </w:r>
+      <w:r>
+        <w:rPr>
+          <w:rFonts w:ascii="Times New Roman" w:hAnsi="Times New Roman" w:cs="Times New Roman"/>
+          <w:sz w:val="28"/>
+          <w:szCs w:val="28"/>
+        </w:rPr>
+        <w:t>xor</w:t>
+      </w:r>
+      <w:r>
+        <w:rPr>
+          <w:rFonts w:ascii="Times New Roman" w:hAnsi="Times New Roman" w:cs="Times New Roman"/>
+          <w:sz w:val="28"/>
+          <w:szCs w:val="28"/>
+        </w:rPr>
+        <w:t xml:space="preserve"> </w:t>
+      </w:r>
+      <w:r>
+        <w:rPr>
+          <w:rFonts w:ascii="Times New Roman" w:hAnsi="Times New Roman" w:cs="Times New Roman"/>
+          <w:sz w:val="28"/>
+          <w:szCs w:val="28"/>
+        </w:rPr>
+        <w:t>C</w:t>
+      </w:r>
+      <w:r>
+        <w:rPr>
+          <w:rFonts w:ascii="Times New Roman" w:hAnsi="Times New Roman" w:cs="Times New Roman"/>
+          <w:sz w:val="28"/>
+          <w:szCs w:val="28"/>
+        </w:rPr>
+        <w:t xml:space="preserve">) </w:t>
+      </w:r>
+      <w:r>
+        <w:rPr>
+          <w:rFonts w:ascii="Times New Roman" w:hAnsi="Times New Roman" w:cs="Times New Roman"/>
+          <w:sz w:val="28"/>
+          <w:szCs w:val="28"/>
+        </w:rPr>
+        <w:t>xor</w:t>
+      </w:r>
+      <w:r>
+        <w:rPr>
+          <w:rFonts w:ascii="Times New Roman" w:hAnsi="Times New Roman" w:cs="Times New Roman"/>
+          <w:sz w:val="28"/>
+          <w:szCs w:val="28"/>
+        </w:rPr>
+        <w:t xml:space="preserve"> (</w:t>
+      </w:r>
+      <w:r>
+        <w:rPr>
+          <w:rFonts w:ascii="Times New Roman" w:hAnsi="Times New Roman" w:cs="Times New Roman"/>
+          <w:sz w:val="28"/>
+          <w:szCs w:val="28"/>
+        </w:rPr>
+        <w:t>B</w:t>
+      </w:r>
+      <w:r>
+        <w:rPr>
+          <w:rFonts w:ascii="Times New Roman" w:hAnsi="Times New Roman" w:cs="Times New Roman"/>
+          <w:sz w:val="28"/>
+          <w:szCs w:val="28"/>
+        </w:rPr>
+        <w:t xml:space="preserve"> </w:t>
+      </w:r>
+      <w:r>
+        <w:rPr>
+          <w:rFonts w:ascii="Times New Roman" w:hAnsi="Times New Roman" w:cs="Times New Roman"/>
+          <w:sz w:val="28"/>
+          <w:szCs w:val="28"/>
+        </w:rPr>
+        <w:t>xor</w:t>
+      </w:r>
+      <w:r>
+        <w:rPr>
+          <w:rFonts w:ascii="Times New Roman" w:hAnsi="Times New Roman" w:cs="Times New Roman"/>
+          <w:sz w:val="28"/>
+          <w:szCs w:val="28"/>
+        </w:rPr>
+        <w:t xml:space="preserve"> </w:t>
+      </w:r>
+      <w:r>
+        <w:rPr>
+          <w:rFonts w:ascii="Times New Roman" w:hAnsi="Times New Roman" w:cs="Times New Roman"/>
+          <w:sz w:val="28"/>
+          <w:szCs w:val="28"/>
+        </w:rPr>
+        <w:t>C</w:t>
+      </w:r>
+      <w:r>
+        <w:rPr>
+          <w:rFonts w:ascii="Times New Roman" w:hAnsi="Times New Roman" w:cs="Times New Roman"/>
+          <w:sz w:val="28"/>
+          <w:szCs w:val="28"/>
+        </w:rPr>
+        <w:t xml:space="preserve">) = </w:t>
+      </w:r>
+      <w:r>
+        <w:rPr>
+          <w:rFonts w:ascii="Times New Roman" w:hAnsi="Times New Roman" w:cs="Times New Roman"/>
+          <w:sz w:val="28"/>
+          <w:szCs w:val="28"/>
+        </w:rPr>
+        <w:t>A</w:t>
+      </w:r>
+      <w:r>
+        <w:rPr>
+          <w:rFonts w:ascii="Times New Roman" w:hAnsi="Times New Roman" w:cs="Times New Roman"/>
+          <w:sz w:val="28"/>
+          <w:szCs w:val="28"/>
+        </w:rPr>
+        <w:t xml:space="preserve"> </w:t>
+      </w:r>
+      <w:r>
+        <w:rPr>
+          <w:rFonts w:ascii="Times New Roman" w:hAnsi="Times New Roman" w:cs="Times New Roman"/>
+          <w:sz w:val="28"/>
+          <w:szCs w:val="28"/>
+        </w:rPr>
+        <w:t>xor</w:t>
+      </w:r>
+      <w:r>
+        <w:rPr>
+          <w:rFonts w:ascii="Times New Roman" w:hAnsi="Times New Roman" w:cs="Times New Roman"/>
+          <w:sz w:val="28"/>
+          <w:szCs w:val="28"/>
+        </w:rPr>
+        <w:t xml:space="preserve"> </w:t>
+      </w:r>
+      <w:r>
+        <w:rPr>
+          <w:rFonts w:ascii="Times New Roman" w:hAnsi="Times New Roman" w:cs="Times New Roman"/>
+          <w:sz w:val="28"/>
+          <w:szCs w:val="28"/>
+        </w:rPr>
+        <w:t>B</w:t>
+      </w:r>
+      <w:r>
+        <w:rPr>
+          <w:rFonts w:ascii="Times New Roman" w:hAnsi="Times New Roman" w:cs="Times New Roman"/>
+          <w:sz w:val="28"/>
+          <w:szCs w:val="28"/>
+        </w:rPr>
+        <w:t xml:space="preserve"> </w:t>
+      </w:r>
+      <w:r>
+        <w:rPr>
+          <w:rFonts w:ascii="Times New Roman" w:hAnsi="Times New Roman" w:cs="Times New Roman"/>
+          <w:sz w:val="28"/>
+          <w:szCs w:val="28"/>
+        </w:rPr>
+        <w:t>xor</w:t>
+      </w:r>
+      <w:r>
+        <w:rPr>
+          <w:rFonts w:ascii="Times New Roman" w:hAnsi="Times New Roman" w:cs="Times New Roman"/>
+          <w:sz w:val="28"/>
+          <w:szCs w:val="28"/>
+        </w:rPr>
+        <w:t xml:space="preserve"> </w:t>
+      </w:r>
+      <w:r>
+        <w:rPr>
+          <w:rFonts w:ascii="Times New Roman" w:hAnsi="Times New Roman" w:cs="Times New Roman"/>
+          <w:sz w:val="28"/>
+          <w:szCs w:val="28"/>
+        </w:rPr>
+        <w:t>C</w:t>
+      </w:r>
+      <w:r>
+        <w:rPr>
+          <w:rFonts w:ascii="Times New Roman" w:hAnsi="Times New Roman" w:cs="Times New Roman"/>
+          <w:sz w:val="28"/>
+          <w:szCs w:val="28"/>
+        </w:rPr>
+        <w:t xml:space="preserve"> </w:t>
+      </w:r>
+      <w:r>
+        <w:rPr>
+          <w:rFonts w:ascii="Times New Roman" w:hAnsi="Times New Roman" w:cs="Times New Roman"/>
+          <w:sz w:val="28"/>
+          <w:szCs w:val="28"/>
+        </w:rPr>
+        <w:t>xor</w:t>
+      </w:r>
+      <w:r>
+        <w:rPr>
+          <w:rFonts w:ascii="Times New Roman" w:hAnsi="Times New Roman" w:cs="Times New Roman"/>
+          <w:sz w:val="28"/>
+          <w:szCs w:val="28"/>
+        </w:rPr>
+        <w:t xml:space="preserve"> </w:t>
+      </w:r>
+      <w:r>
+        <w:rPr>
+          <w:rFonts w:ascii="Times New Roman" w:hAnsi="Times New Roman" w:cs="Times New Roman"/>
+          <w:sz w:val="28"/>
+          <w:szCs w:val="28"/>
+        </w:rPr>
+        <w:t>C</w:t>
+      </w:r>
+      <w:r>
+        <w:rPr>
+          <w:rFonts w:ascii="Times New Roman" w:hAnsi="Times New Roman" w:cs="Times New Roman"/>
+          <w:sz w:val="28"/>
+          <w:szCs w:val="28"/>
+        </w:rPr>
+        <w:t xml:space="preserve"> = </w:t>
+      </w:r>
+      <w:r>
+        <w:rPr>
+          <w:rFonts w:ascii="Times New Roman" w:hAnsi="Times New Roman" w:cs="Times New Roman"/>
+          <w:sz w:val="28"/>
+          <w:szCs w:val="28"/>
+        </w:rPr>
+        <w:t>A</w:t>
+      </w:r>
+      <w:r>
+        <w:rPr>
+          <w:rFonts w:ascii="Times New Roman" w:hAnsi="Times New Roman" w:cs="Times New Roman"/>
+          <w:sz w:val="28"/>
+          <w:szCs w:val="28"/>
+        </w:rPr>
+        <w:t xml:space="preserve"> </w:t>
+      </w:r>
+      <w:r>
+        <w:rPr>
+          <w:rFonts w:ascii="Times New Roman" w:hAnsi="Times New Roman" w:cs="Times New Roman"/>
+          <w:sz w:val="28"/>
+          <w:szCs w:val="28"/>
+        </w:rPr>
+        <w:t>xor</w:t>
+      </w:r>
+      <w:r>
+        <w:rPr>
+          <w:rFonts w:ascii="Times New Roman" w:hAnsi="Times New Roman" w:cs="Times New Roman"/>
+          <w:sz w:val="28"/>
+          <w:szCs w:val="28"/>
+        </w:rPr>
+        <w:t xml:space="preserve"> </w:t>
+      </w:r>
+      <w:r>
+        <w:rPr>
+          <w:rFonts w:ascii="Times New Roman" w:hAnsi="Times New Roman" w:cs="Times New Roman"/>
+          <w:sz w:val="28"/>
+          <w:szCs w:val="28"/>
+        </w:rPr>
+        <w:t>B</w:t>
+      </w:r>
+    </w:p>
+    <w:p>
+      <w:pPr>
+        <w:rPr>
+          <w:rFonts w:ascii="Times New Roman" w:hAnsi="Times New Roman" w:cs="Times New Roman"/>
+          <w:sz w:val="28"/>
+          <w:szCs w:val="28"/>
+          <w:lang w:val="uk-UA"/>
+        </w:rPr>
+      </w:pPr>
+      <w:r>
+        <w:rPr>
+          <w:rFonts w:ascii="Times New Roman" w:hAnsi="Times New Roman" w:cs="Times New Roman"/>
+          <w:sz w:val="28"/>
+          <w:szCs w:val="28"/>
+          <w:lang w:val="ru-RU"/>
+        </w:rPr>
+        <w:t>То</w:t>
+      </w:r>
+      <w:r>
+        <w:rPr>
+          <w:rFonts w:ascii="Times New Roman" w:hAnsi="Times New Roman" w:cs="Times New Roman"/>
+          <w:sz w:val="28"/>
+          <w:szCs w:val="28"/>
+        </w:rPr>
+        <w:t xml:space="preserve"> </w:t>
+      </w:r>
+      <w:r>
+        <w:rPr>
+          <w:rFonts w:ascii="Times New Roman" w:hAnsi="Times New Roman" w:cs="Times New Roman"/>
+          <w:sz w:val="28"/>
+          <w:szCs w:val="28"/>
+          <w:lang w:val="ru-RU"/>
+        </w:rPr>
+        <w:t>отримаємо</w:t>
+      </w:r>
+      <w:r>
+        <w:rPr>
+          <w:rFonts w:ascii="Times New Roman" w:hAnsi="Times New Roman" w:cs="Times New Roman"/>
+          <w:sz w:val="28"/>
+          <w:szCs w:val="28"/>
+        </w:rPr>
+        <w:t xml:space="preserve"> </w:t>
+      </w:r>
+      <w:r>
+        <w:rPr>
+          <w:rFonts w:ascii="Times New Roman" w:hAnsi="Times New Roman" w:cs="Times New Roman"/>
+          <w:sz w:val="28"/>
+          <w:szCs w:val="28"/>
+          <w:lang w:val="ru-RU"/>
+        </w:rPr>
+        <w:t>шифр</w:t>
+      </w:r>
+      <w:r>
+        <w:rPr>
+          <w:rFonts w:ascii="Times New Roman" w:hAnsi="Times New Roman" w:cs="Times New Roman"/>
+          <w:sz w:val="28"/>
+          <w:szCs w:val="28"/>
+          <w:lang w:val="uk-UA"/>
+        </w:rPr>
+        <w:t>, який є шифром Віженера з ключем, який дорівнює довжині меншого з повідомлень. Такий шифр можна було б вважати теоретично незламним якби не те, що обидва повідомлення не є випадковою послідовністю символів</w:t>
+      </w:r>
+      <w:r>
+        <w:rPr>
+          <w:rFonts w:ascii="Times New Roman" w:hAnsi="Times New Roman" w:cs="Times New Roman"/>
+          <w:sz w:val="28"/>
+          <w:szCs w:val="28"/>
+          <w:lang w:val="uk-UA"/>
+        </w:rPr>
+        <w:t>, а природною мовою</w:t>
+      </w:r>
+      <w:r>
+        <w:rPr>
+          <w:rFonts w:ascii="Times New Roman" w:hAnsi="Times New Roman" w:cs="Times New Roman"/>
+          <w:sz w:val="28"/>
+          <w:szCs w:val="28"/>
+          <w:lang w:val="uk-UA"/>
+        </w:rPr>
+        <w:t>.</w:t>
+      </w:r>
+    </w:p>
+    <w:p>
+      <w:pPr>
+        <w:rPr>
+          <w:rFonts w:ascii="Times New Roman" w:hAnsi="Times New Roman" w:cs="Times New Roman"/>
+          <w:sz w:val="28"/>
+          <w:szCs w:val="28"/>
+        </w:rPr>
+      </w:pPr>
+      <w:r>
+        <w:rPr>
+          <w:rFonts w:ascii="Times New Roman" w:hAnsi="Times New Roman" w:cs="Times New Roman"/>
+          <w:sz w:val="28"/>
+          <w:szCs w:val="28"/>
+          <w:lang w:val="uk-UA"/>
+        </w:rPr>
+        <w:t xml:space="preserve">У цій лабораторній кожен рядок зашифрований за допомогою одного й того ж ключа без </w:t>
+      </w:r>
+      <w:r>
+        <w:rPr>
+          <w:rFonts w:ascii="Times New Roman" w:hAnsi="Times New Roman" w:cs="Times New Roman"/>
+          <w:sz w:val="28"/>
+          <w:szCs w:val="28"/>
+        </w:rPr>
+        <w:t>nonce</w:t>
+      </w:r>
+      <w:r>
+        <w:rPr>
+          <w:rFonts w:ascii="Times New Roman" w:hAnsi="Times New Roman" w:cs="Times New Roman"/>
+          <w:sz w:val="28"/>
+          <w:szCs w:val="28"/>
+          <w:lang w:val="ru-RU"/>
+        </w:rPr>
+        <w:t xml:space="preserve">. </w:t>
+      </w:r>
+      <w:r>
+        <w:rPr>
+          <w:rFonts w:ascii="Times New Roman" w:hAnsi="Times New Roman" w:cs="Times New Roman"/>
+          <w:sz w:val="28"/>
+          <w:szCs w:val="28"/>
+          <w:lang w:val="ru-RU"/>
+        </w:rPr>
+        <w:t xml:space="preserve">Для влому можна використати метод </w:t>
+      </w:r>
+      <w:r>
+        <w:rPr>
+          <w:rFonts w:ascii="Times New Roman" w:hAnsi="Times New Roman" w:cs="Times New Roman"/>
+          <w:sz w:val="28"/>
+          <w:szCs w:val="28"/>
+        </w:rPr>
+        <w:t>crib</w:t>
+      </w:r>
+      <w:r>
+        <w:rPr>
+          <w:rFonts w:ascii="Times New Roman" w:hAnsi="Times New Roman" w:cs="Times New Roman"/>
+          <w:sz w:val="28"/>
+          <w:szCs w:val="28"/>
+          <w:lang w:val="ru-RU"/>
+        </w:rPr>
+        <w:t xml:space="preserve"> </w:t>
+      </w:r>
+      <w:r>
+        <w:rPr>
+          <w:rFonts w:ascii="Times New Roman" w:hAnsi="Times New Roman" w:cs="Times New Roman"/>
+          <w:sz w:val="28"/>
+          <w:szCs w:val="28"/>
+        </w:rPr>
+        <w:t>dragging:</w:t>
+      </w:r>
+    </w:p>
+    <w:p>
+      <w:pPr>
+        <w:pStyle w:val="ListParagraph"/>
+        <w:numPr>
+          <w:ilvl w:val="0"/>
+          <w:numId w:val="3"/>
+        </w:numPr>
+        <w:rPr>
+          <w:rFonts w:ascii="Times New Roman" w:hAnsi="Times New Roman" w:cs="Times New Roman"/>
+          <w:sz w:val="28"/>
+          <w:szCs w:val="28"/>
+          <w:lang w:val="uk-UA"/>
+        </w:rPr>
+      </w:pPr>
+      <w:r>
+        <w:rPr>
+          <w:rFonts w:ascii="Times New Roman" w:hAnsi="Times New Roman" w:cs="Times New Roman"/>
+          <w:sz w:val="28"/>
+          <w:szCs w:val="28"/>
+          <w:lang w:val="uk-UA"/>
+        </w:rPr>
+        <w:t>Підібрати два повідомлення</w:t>
+      </w:r>
+    </w:p>
+    <w:p>
+      <w:pPr>
+        <w:pStyle w:val="ListParagraph"/>
+        <w:numPr>
+          <w:ilvl w:val="0"/>
+          <w:numId w:val="3"/>
+        </w:numPr>
+        <w:rPr>
+          <w:rFonts w:ascii="Times New Roman" w:hAnsi="Times New Roman" w:cs="Times New Roman"/>
+          <w:sz w:val="28"/>
+          <w:szCs w:val="28"/>
+          <w:lang w:val="uk-UA"/>
+        </w:rPr>
+      </w:pPr>
+      <w:r>
+        <w:rPr>
+          <w:rFonts w:ascii="Times New Roman" w:hAnsi="Times New Roman" w:cs="Times New Roman"/>
+          <w:sz w:val="28"/>
+          <w:szCs w:val="28"/>
+          <w:lang w:val="uk-UA"/>
+        </w:rPr>
+        <w:t>Вибрати слово, яке може міститись в одному з цих повідомлень (найбільш ймовірно, що це буде одне з найбільш вживаних слів, тому для збільшення шансу краще використати одне з них).</w:t>
+      </w:r>
+    </w:p>
+    <w:p>
+      <w:pPr>
+        <w:pStyle w:val="ListParagraph"/>
+        <w:numPr>
+          <w:ilvl w:val="0"/>
+          <w:numId w:val="3"/>
+        </w:numPr>
+        <w:rPr>
+          <w:rFonts w:ascii="Times New Roman" w:hAnsi="Times New Roman" w:cs="Times New Roman"/>
+          <w:sz w:val="28"/>
+          <w:szCs w:val="28"/>
+          <w:lang w:val="uk-UA"/>
+        </w:rPr>
+      </w:pPr>
+      <w:r>
+        <w:rPr>
+          <w:rFonts w:ascii="Times New Roman" w:hAnsi="Times New Roman" w:cs="Times New Roman"/>
+          <w:sz w:val="28"/>
+          <w:szCs w:val="28"/>
+          <w:lang w:val="uk-UA"/>
+        </w:rPr>
+        <w:t>З вибраного слова отримати масив байтів</w:t>
+      </w:r>
+    </w:p>
+    <w:p>
+      <w:pPr>
+        <w:pStyle w:val="ListParagraph"/>
+        <w:numPr>
+          <w:ilvl w:val="0"/>
+          <w:numId w:val="3"/>
+        </w:numPr>
+        <w:rPr>
+          <w:rFonts w:ascii="Times New Roman" w:hAnsi="Times New Roman" w:cs="Times New Roman"/>
+          <w:sz w:val="28"/>
+          <w:szCs w:val="28"/>
+          <w:lang w:val="uk-UA"/>
+        </w:rPr>
+      </w:pPr>
+      <w:r>
+        <w:rPr>
+          <w:rFonts w:ascii="Times New Roman" w:hAnsi="Times New Roman" w:cs="Times New Roman"/>
+          <w:sz w:val="28"/>
+          <w:szCs w:val="28"/>
+          <w:lang w:val="uk-UA"/>
+        </w:rPr>
+        <w:t xml:space="preserve">Отримати два масива байтів з обраних на кроці 1 повідомлень, виконати над ними операцію </w:t>
+      </w:r>
+      <w:r>
+        <w:rPr>
+          <w:rFonts w:ascii="Times New Roman" w:hAnsi="Times New Roman" w:cs="Times New Roman"/>
+          <w:sz w:val="28"/>
+          <w:szCs w:val="28"/>
+        </w:rPr>
+        <w:t>xor</w:t>
+      </w:r>
+      <w:r>
+        <w:rPr>
+          <w:rFonts w:ascii="Times New Roman" w:hAnsi="Times New Roman" w:cs="Times New Roman"/>
+          <w:sz w:val="28"/>
+          <w:szCs w:val="28"/>
+          <w:lang w:val="ru-RU"/>
+        </w:rPr>
+        <w:t>.</w:t>
+      </w:r>
+    </w:p>
+    <w:p>
+      <w:pPr>
+        <w:pStyle w:val="ListParagraph"/>
+        <w:numPr>
+          <w:ilvl w:val="0"/>
+          <w:numId w:val="3"/>
+        </w:numPr>
+        <w:rPr>
+          <w:rFonts w:ascii="Times New Roman" w:hAnsi="Times New Roman" w:cs="Times New Roman"/>
+          <w:sz w:val="28"/>
+          <w:szCs w:val="28"/>
+          <w:lang w:val="uk-UA"/>
+        </w:rPr>
+      </w:pPr>
+      <w:r>
+        <w:rPr>
+          <w:rFonts w:ascii="Times New Roman" w:hAnsi="Times New Roman" w:cs="Times New Roman"/>
+          <w:sz w:val="28"/>
+          <w:szCs w:val="28"/>
+          <w:lang w:val="uk-UA"/>
+        </w:rPr>
+        <w:t xml:space="preserve">Виконати операцію </w:t>
+      </w:r>
+      <w:r>
+        <w:rPr>
+          <w:rFonts w:ascii="Times New Roman" w:hAnsi="Times New Roman" w:cs="Times New Roman"/>
+          <w:sz w:val="28"/>
+          <w:szCs w:val="28"/>
+        </w:rPr>
+        <w:t>xor</w:t>
+      </w:r>
+      <w:r>
+        <w:rPr>
+          <w:rFonts w:ascii="Times New Roman" w:hAnsi="Times New Roman" w:cs="Times New Roman"/>
+          <w:sz w:val="28"/>
+          <w:szCs w:val="28"/>
+          <w:lang w:val="ru-RU"/>
+        </w:rPr>
+        <w:t xml:space="preserve"> </w:t>
+      </w:r>
+      <w:r>
+        <w:rPr>
+          <w:rFonts w:ascii="Times New Roman" w:hAnsi="Times New Roman" w:cs="Times New Roman"/>
+          <w:sz w:val="28"/>
+          <w:szCs w:val="28"/>
+          <w:lang w:val="ru-RU"/>
+        </w:rPr>
+        <w:t xml:space="preserve">над масивами байтів, отриманими на кроці 3 (вибране слово) та 4, </w:t>
+      </w:r>
+      <w:r>
+        <w:rPr>
+          <w:rFonts w:ascii="Times New Roman" w:hAnsi="Times New Roman" w:cs="Times New Roman"/>
+          <w:sz w:val="28"/>
+          <w:szCs w:val="28"/>
+          <w:lang w:val="ru-RU"/>
+        </w:rPr>
+        <w:t>при цьому, якщо масив байтів вибраного слова менший за повідомлення, то краще конкатенувати його з самим собою допоки довжина отриманого масиву не буде дорівнювати довжині масиву повідомлення.</w:t>
+      </w:r>
+    </w:p>
+    <w:p>
+      <w:pPr>
+        <w:pStyle w:val="ListParagraph"/>
+        <w:numPr>
+          <w:ilvl w:val="0"/>
+          <w:numId w:val="3"/>
+        </w:numPr>
+        <w:rPr>
+          <w:rFonts w:ascii="Times New Roman" w:hAnsi="Times New Roman" w:cs="Times New Roman"/>
+          <w:sz w:val="28"/>
+          <w:szCs w:val="28"/>
+          <w:lang w:val="uk-UA"/>
+        </w:rPr>
+      </w:pPr>
+      <w:r>
+        <w:rPr>
+          <w:rFonts w:ascii="Times New Roman" w:hAnsi="Times New Roman" w:cs="Times New Roman"/>
+          <w:sz w:val="28"/>
+          <w:szCs w:val="28"/>
+          <w:lang w:val="ru-RU"/>
+        </w:rPr>
+        <w:t>Якщо текст, отриманий з попереднього кроку не є читабельним, алгоритм повторюється починаючи з кроку 2.</w:t>
+      </w:r>
+    </w:p>
+    <w:p>
+      <w:pPr>
+        <w:rPr>
+          <w:rFonts w:ascii="Times New Roman" w:hAnsi="Times New Roman" w:cs="Times New Roman"/>
+          <w:sz w:val="28"/>
+          <w:szCs w:val="28"/>
+          <w:lang w:val="uk-UA"/>
+        </w:rPr>
+      </w:pPr>
+      <w:r>
+        <w:rPr>
+          <w:rFonts w:ascii="Times New Roman" w:hAnsi="Times New Roman" w:cs="Times New Roman"/>
+          <w:sz w:val="28"/>
+          <w:szCs w:val="28"/>
+          <w:lang w:val="ru-RU"/>
+        </w:rPr>
+        <w:t xml:space="preserve">Вгадавши одне зі слів, ми можемо додавати до цього слова інший текст, який на нашу думку може бути там присутнім, таким чином розшифровуються обидва повідомлення (одне буде складатись з відгаданих нами слів, другу – зі слів </w:t>
+      </w:r>
+      <w:r>
+        <w:rPr>
+          <w:rFonts w:ascii="Times New Roman" w:hAnsi="Times New Roman" w:cs="Times New Roman"/>
+          <w:sz w:val="28"/>
+          <w:szCs w:val="28"/>
+          <w:lang w:val="ru-RU"/>
+        </w:rPr>
+        <w:lastRenderedPageBreak/>
+        <w:t>отриманих в результаті виконання алгоритму). Варто зазначити, що таким чином ми можемо розшифрувати обидва повідомлення, але не дізнатися яке з повідомлень який текст містить.</w:t>
+      </w:r>
+    </w:p>
+    <w:p>
+      <w:pPr>
+        <w:rPr>
+          <w:rFonts w:ascii="Times New Roman" w:hAnsi="Times New Roman" w:cs="Times New Roman"/>
+          <w:sz w:val="28"/>
+          <w:szCs w:val="28"/>
+          <w:lang w:val="ru-RU"/>
+        </w:rPr>
+      </w:pPr>
+      <w:r>
+        <w:rPr>
+          <w:rFonts w:ascii="Times New Roman" w:hAnsi="Times New Roman" w:cs="Times New Roman"/>
+          <w:sz w:val="28"/>
+          <w:szCs w:val="28"/>
+          <w:lang w:val="ru-RU"/>
+        </w:rPr>
+        <w:t>Для взлому використовувався</w:t>
+      </w:r>
+      <w:r>
+        <w:rPr>
+          <w:rFonts w:ascii="Times New Roman" w:hAnsi="Times New Roman" w:cs="Times New Roman"/>
+          <w:sz w:val="28"/>
+          <w:szCs w:val="28"/>
+          <w:lang w:val="ru-RU"/>
+        </w:rPr>
+        <w:t>:</w:t>
+      </w:r>
+    </w:p>
+    <w:p>
+      <w:pPr>
+        <w:rPr>
+          <w:rFonts w:ascii="Times New Roman" w:hAnsi="Times New Roman" w:cs="Times New Roman"/>
+          <w:sz w:val="28"/>
+          <w:szCs w:val="28"/>
+          <w:lang w:val="ru-RU"/>
+        </w:rPr>
+      </w:pPr>
+      <w:hyperlink r:id="rId5" w:history="1">
+        <w:r>
+          <w:rPr>
+            <w:rStyle w:val="Hyperlink"/>
+            <w:rFonts w:ascii="Times New Roman" w:hAnsi="Times New Roman" w:cs="Times New Roman"/>
+            <w:sz w:val="28"/>
+            <w:szCs w:val="28"/>
+            <w:lang w:val="ru-RU"/>
+          </w:rPr>
+          <w:t>https://lzutao.github.io/cribdrag/</w:t>
         </w:r>
       </w:hyperlink>
     </w:p>
     <w:p>
-      <w:r>
-        <w:t>TODO: write report</w:t>
-      </w:r>
+      <w:pPr>
+        <w:rPr>
+          <w:rFonts w:ascii="Times New Roman" w:hAnsi="Times New Roman" w:cs="Times New Roman"/>
+          <w:sz w:val="28"/>
+          <w:szCs w:val="28"/>
+        </w:rPr>
+      </w:pPr>
+    </w:p>
+    <w:p>
+      <w:pPr>
+        <w:rPr>
+          <w:rFonts w:ascii="Times New Roman" w:hAnsi="Times New Roman" w:cs="Times New Roman"/>
+          <w:sz w:val="28"/>
+          <w:szCs w:val="28"/>
+          <w:lang w:val="uk-UA"/>
+        </w:rPr>
+      </w:pPr>
+      <w:r>
+        <w:rPr>
+          <w:rFonts w:ascii="Times New Roman" w:hAnsi="Times New Roman" w:cs="Times New Roman"/>
+          <w:sz w:val="28"/>
+          <w:szCs w:val="28"/>
+          <w:lang w:val="uk-UA"/>
+        </w:rPr>
+        <w:t>Джерела</w:t>
+      </w:r>
+      <w:r>
+        <w:rPr>
+          <w:rFonts w:ascii="Times New Roman" w:hAnsi="Times New Roman" w:cs="Times New Roman"/>
+          <w:sz w:val="28"/>
+          <w:szCs w:val="28"/>
+          <w:lang w:val="uk-UA"/>
+        </w:rPr>
+        <w:t>:</w:t>
+      </w:r>
+    </w:p>
+    <w:p>
+      <w:pPr>
+        <w:pStyle w:val="ListParagraph"/>
+        <w:numPr>
+          <w:ilvl w:val="0"/>
+          <w:numId w:val="2"/>
+        </w:numPr>
+        <w:rPr>
+          <w:rFonts w:ascii="Times New Roman" w:hAnsi="Times New Roman" w:cs="Times New Roman"/>
+          <w:sz w:val="28"/>
+          <w:szCs w:val="28"/>
+          <w:lang w:val="uk-UA"/>
+        </w:rPr>
+      </w:pPr>
+      <w:hyperlink r:id="rId6" w:history="1">
+        <w:r>
+          <w:rPr>
+            <w:rStyle w:val="Hyperlink"/>
+            <w:rFonts w:ascii="Times New Roman" w:hAnsi="Times New Roman" w:cs="Times New Roman"/>
+            <w:sz w:val="28"/>
+            <w:szCs w:val="28"/>
+            <w:shd w:val="clear" w:color="auto" w:fill="FFFFFF"/>
+          </w:rPr>
+          <w:t>https</w:t>
+        </w:r>
+        <w:r>
+          <w:rPr>
+            <w:rStyle w:val="Hyperlink"/>
+            <w:rFonts w:ascii="Times New Roman" w:hAnsi="Times New Roman" w:cs="Times New Roman"/>
+            <w:sz w:val="28"/>
+            <w:szCs w:val="28"/>
+            <w:shd w:val="clear" w:color="auto" w:fill="FFFFFF"/>
+            <w:lang w:val="uk-UA"/>
+          </w:rPr>
+          <w:t>://</w:t>
+        </w:r>
+        <w:r>
+          <w:rPr>
+            <w:rStyle w:val="Hyperlink"/>
+            <w:rFonts w:ascii="Times New Roman" w:hAnsi="Times New Roman" w:cs="Times New Roman"/>
+            <w:sz w:val="28"/>
+            <w:szCs w:val="28"/>
+            <w:shd w:val="clear" w:color="auto" w:fill="FFFFFF"/>
+          </w:rPr>
+          <w:t>en</w:t>
+        </w:r>
+        <w:r>
+          <w:rPr>
+            <w:rStyle w:val="Hyperlink"/>
+            <w:rFonts w:ascii="Times New Roman" w:hAnsi="Times New Roman" w:cs="Times New Roman"/>
+            <w:sz w:val="28"/>
+            <w:szCs w:val="28"/>
+            <w:shd w:val="clear" w:color="auto" w:fill="FFFFFF"/>
+            <w:lang w:val="uk-UA"/>
+          </w:rPr>
+          <w:t>.</w:t>
+        </w:r>
+        <w:r>
+          <w:rPr>
+            <w:rStyle w:val="Hyperlink"/>
+            <w:rFonts w:ascii="Times New Roman" w:hAnsi="Times New Roman" w:cs="Times New Roman"/>
+            <w:sz w:val="28"/>
+            <w:szCs w:val="28"/>
+            <w:shd w:val="clear" w:color="auto" w:fill="FFFFFF"/>
+          </w:rPr>
+          <w:t>wikipedia</w:t>
+        </w:r>
+        <w:r>
+          <w:rPr>
+            <w:rStyle w:val="Hyperlink"/>
+            <w:rFonts w:ascii="Times New Roman" w:hAnsi="Times New Roman" w:cs="Times New Roman"/>
+            <w:sz w:val="28"/>
+            <w:szCs w:val="28"/>
+            <w:shd w:val="clear" w:color="auto" w:fill="FFFFFF"/>
+            <w:lang w:val="uk-UA"/>
+          </w:rPr>
+          <w:t>.</w:t>
+        </w:r>
+        <w:r>
+          <w:rPr>
+            <w:rStyle w:val="Hyperlink"/>
+            <w:rFonts w:ascii="Times New Roman" w:hAnsi="Times New Roman" w:cs="Times New Roman"/>
+            <w:sz w:val="28"/>
+            <w:szCs w:val="28"/>
+            <w:shd w:val="clear" w:color="auto" w:fill="FFFFFF"/>
+          </w:rPr>
+          <w:t>org</w:t>
+        </w:r>
+        <w:r>
+          <w:rPr>
+            <w:rStyle w:val="Hyperlink"/>
+            <w:rFonts w:ascii="Times New Roman" w:hAnsi="Times New Roman" w:cs="Times New Roman"/>
+            <w:sz w:val="28"/>
+            <w:szCs w:val="28"/>
+            <w:shd w:val="clear" w:color="auto" w:fill="FFFFFF"/>
+            <w:lang w:val="uk-UA"/>
+          </w:rPr>
+          <w:t>/</w:t>
+        </w:r>
+        <w:r>
+          <w:rPr>
+            <w:rStyle w:val="Hyperlink"/>
+            <w:rFonts w:ascii="Times New Roman" w:hAnsi="Times New Roman" w:cs="Times New Roman"/>
+            <w:sz w:val="28"/>
+            <w:szCs w:val="28"/>
+            <w:shd w:val="clear" w:color="auto" w:fill="FFFFFF"/>
+          </w:rPr>
+          <w:t>wiki</w:t>
+        </w:r>
+        <w:r>
+          <w:rPr>
+            <w:rStyle w:val="Hyperlink"/>
+            <w:rFonts w:ascii="Times New Roman" w:hAnsi="Times New Roman" w:cs="Times New Roman"/>
+            <w:sz w:val="28"/>
+            <w:szCs w:val="28"/>
+            <w:shd w:val="clear" w:color="auto" w:fill="FFFFFF"/>
+            <w:lang w:val="uk-UA"/>
+          </w:rPr>
+          <w:t>/</w:t>
+        </w:r>
+        <w:r>
+          <w:rPr>
+            <w:rStyle w:val="Hyperlink"/>
+            <w:rFonts w:ascii="Times New Roman" w:hAnsi="Times New Roman" w:cs="Times New Roman"/>
+            <w:sz w:val="28"/>
+            <w:szCs w:val="28"/>
+            <w:shd w:val="clear" w:color="auto" w:fill="FFFFFF"/>
+          </w:rPr>
+          <w:t>Stream</w:t>
+        </w:r>
+        <w:r>
+          <w:rPr>
+            <w:rStyle w:val="Hyperlink"/>
+            <w:rFonts w:ascii="Times New Roman" w:hAnsi="Times New Roman" w:cs="Times New Roman"/>
+            <w:sz w:val="28"/>
+            <w:szCs w:val="28"/>
+            <w:shd w:val="clear" w:color="auto" w:fill="FFFFFF"/>
+            <w:lang w:val="uk-UA"/>
+          </w:rPr>
+          <w:t>_</w:t>
+        </w:r>
+        <w:r>
+          <w:rPr>
+            <w:rStyle w:val="Hyperlink"/>
+            <w:rFonts w:ascii="Times New Roman" w:hAnsi="Times New Roman" w:cs="Times New Roman"/>
+            <w:sz w:val="28"/>
+            <w:szCs w:val="28"/>
+            <w:shd w:val="clear" w:color="auto" w:fill="FFFFFF"/>
+          </w:rPr>
+          <w:t>cipher</w:t>
+        </w:r>
+        <w:r>
+          <w:rPr>
+            <w:rStyle w:val="Hyperlink"/>
+            <w:rFonts w:ascii="Times New Roman" w:hAnsi="Times New Roman" w:cs="Times New Roman"/>
+            <w:sz w:val="28"/>
+            <w:szCs w:val="28"/>
+            <w:shd w:val="clear" w:color="auto" w:fill="FFFFFF"/>
+            <w:lang w:val="uk-UA"/>
+          </w:rPr>
+          <w:t>_</w:t>
+        </w:r>
+        <w:r>
+          <w:rPr>
+            <w:rStyle w:val="Hyperlink"/>
+            <w:rFonts w:ascii="Times New Roman" w:hAnsi="Times New Roman" w:cs="Times New Roman"/>
+            <w:sz w:val="28"/>
+            <w:szCs w:val="28"/>
+            <w:shd w:val="clear" w:color="auto" w:fill="FFFFFF"/>
+          </w:rPr>
+          <w:t>att</w:t>
+        </w:r>
+        <w:r>
+          <w:rPr>
+            <w:rStyle w:val="Hyperlink"/>
+            <w:rFonts w:ascii="Times New Roman" w:hAnsi="Times New Roman" w:cs="Times New Roman"/>
+            <w:sz w:val="28"/>
+            <w:szCs w:val="28"/>
+            <w:shd w:val="clear" w:color="auto" w:fill="FFFFFF"/>
+          </w:rPr>
+          <w:t>a</w:t>
+        </w:r>
+        <w:r>
+          <w:rPr>
+            <w:rStyle w:val="Hyperlink"/>
+            <w:rFonts w:ascii="Times New Roman" w:hAnsi="Times New Roman" w:cs="Times New Roman"/>
+            <w:sz w:val="28"/>
+            <w:szCs w:val="28"/>
+            <w:shd w:val="clear" w:color="auto" w:fill="FFFFFF"/>
+          </w:rPr>
+          <w:t>cks</w:t>
+        </w:r>
+      </w:hyperlink>
+    </w:p>
+    <w:p>
+      <w:pPr>
+        <w:pStyle w:val="ListParagraph"/>
+        <w:numPr>
+          <w:ilvl w:val="0"/>
+          <w:numId w:val="2"/>
+        </w:numPr>
+        <w:rPr>
+          <w:rFonts w:ascii="Times New Roman" w:hAnsi="Times New Roman" w:cs="Times New Roman"/>
+          <w:sz w:val="28"/>
+          <w:szCs w:val="28"/>
+          <w:lang w:val="uk-UA"/>
+        </w:rPr>
+      </w:pPr>
+      <w:hyperlink r:id="rId7" w:history="1">
+        <w:r>
+          <w:rPr>
+            <w:rStyle w:val="Hyperlink"/>
+            <w:rFonts w:ascii="Times New Roman" w:hAnsi="Times New Roman" w:cs="Times New Roman"/>
+            <w:sz w:val="28"/>
+            <w:szCs w:val="28"/>
+            <w:shd w:val="clear" w:color="auto" w:fill="FFFFFF"/>
+          </w:rPr>
+          <w:t>https</w:t>
+        </w:r>
+        <w:r>
+          <w:rPr>
+            <w:rStyle w:val="Hyperlink"/>
+            <w:rFonts w:ascii="Times New Roman" w:hAnsi="Times New Roman" w:cs="Times New Roman"/>
+            <w:sz w:val="28"/>
+            <w:szCs w:val="28"/>
+            <w:shd w:val="clear" w:color="auto" w:fill="FFFFFF"/>
+            <w:lang w:val="uk-UA"/>
+          </w:rPr>
+          <w:t>://</w:t>
+        </w:r>
+        <w:r>
+          <w:rPr>
+            <w:rStyle w:val="Hyperlink"/>
+            <w:rFonts w:ascii="Times New Roman" w:hAnsi="Times New Roman" w:cs="Times New Roman"/>
+            <w:sz w:val="28"/>
+            <w:szCs w:val="28"/>
+            <w:shd w:val="clear" w:color="auto" w:fill="FFFFFF"/>
+          </w:rPr>
+          <w:t>crypto</w:t>
+        </w:r>
+        <w:r>
+          <w:rPr>
+            <w:rStyle w:val="Hyperlink"/>
+            <w:rFonts w:ascii="Times New Roman" w:hAnsi="Times New Roman" w:cs="Times New Roman"/>
+            <w:sz w:val="28"/>
+            <w:szCs w:val="28"/>
+            <w:shd w:val="clear" w:color="auto" w:fill="FFFFFF"/>
+            <w:lang w:val="uk-UA"/>
+          </w:rPr>
+          <w:t>.</w:t>
+        </w:r>
+        <w:r>
+          <w:rPr>
+            <w:rStyle w:val="Hyperlink"/>
+            <w:rFonts w:ascii="Times New Roman" w:hAnsi="Times New Roman" w:cs="Times New Roman"/>
+            <w:sz w:val="28"/>
+            <w:szCs w:val="28"/>
+            <w:shd w:val="clear" w:color="auto" w:fill="FFFFFF"/>
+          </w:rPr>
+          <w:t>stackexchange</w:t>
+        </w:r>
+        <w:r>
+          <w:rPr>
+            <w:rStyle w:val="Hyperlink"/>
+            <w:rFonts w:ascii="Times New Roman" w:hAnsi="Times New Roman" w:cs="Times New Roman"/>
+            <w:sz w:val="28"/>
+            <w:szCs w:val="28"/>
+            <w:shd w:val="clear" w:color="auto" w:fill="FFFFFF"/>
+            <w:lang w:val="uk-UA"/>
+          </w:rPr>
+          <w:t>.</w:t>
+        </w:r>
+        <w:r>
+          <w:rPr>
+            <w:rStyle w:val="Hyperlink"/>
+            <w:rFonts w:ascii="Times New Roman" w:hAnsi="Times New Roman" w:cs="Times New Roman"/>
+            <w:sz w:val="28"/>
+            <w:szCs w:val="28"/>
+            <w:shd w:val="clear" w:color="auto" w:fill="FFFFFF"/>
+          </w:rPr>
+          <w:t>com</w:t>
+        </w:r>
+        <w:r>
+          <w:rPr>
+            <w:rStyle w:val="Hyperlink"/>
+            <w:rFonts w:ascii="Times New Roman" w:hAnsi="Times New Roman" w:cs="Times New Roman"/>
+            <w:sz w:val="28"/>
+            <w:szCs w:val="28"/>
+            <w:shd w:val="clear" w:color="auto" w:fill="FFFFFF"/>
+            <w:lang w:val="uk-UA"/>
+          </w:rPr>
+          <w:t>/</w:t>
+        </w:r>
+        <w:r>
+          <w:rPr>
+            <w:rStyle w:val="Hyperlink"/>
+            <w:rFonts w:ascii="Times New Roman" w:hAnsi="Times New Roman" w:cs="Times New Roman"/>
+            <w:sz w:val="28"/>
+            <w:szCs w:val="28"/>
+            <w:shd w:val="clear" w:color="auto" w:fill="FFFFFF"/>
+          </w:rPr>
+          <w:t>questions</w:t>
+        </w:r>
+        <w:r>
+          <w:rPr>
+            <w:rStyle w:val="Hyperlink"/>
+            <w:rFonts w:ascii="Times New Roman" w:hAnsi="Times New Roman" w:cs="Times New Roman"/>
+            <w:sz w:val="28"/>
+            <w:szCs w:val="28"/>
+            <w:shd w:val="clear" w:color="auto" w:fill="FFFFFF"/>
+            <w:lang w:val="uk-UA"/>
+          </w:rPr>
+          <w:t>/59/</w:t>
+        </w:r>
+        <w:r>
+          <w:rPr>
+            <w:rStyle w:val="Hyperlink"/>
+            <w:rFonts w:ascii="Times New Roman" w:hAnsi="Times New Roman" w:cs="Times New Roman"/>
+            <w:sz w:val="28"/>
+            <w:szCs w:val="28"/>
+            <w:shd w:val="clear" w:color="auto" w:fill="FFFFFF"/>
+          </w:rPr>
+          <w:t>takin</w:t>
+        </w:r>
+        <w:r>
+          <w:rPr>
+            <w:rStyle w:val="Hyperlink"/>
+            <w:rFonts w:ascii="Times New Roman" w:hAnsi="Times New Roman" w:cs="Times New Roman"/>
+            <w:sz w:val="28"/>
+            <w:szCs w:val="28"/>
+            <w:shd w:val="clear" w:color="auto" w:fill="FFFFFF"/>
+          </w:rPr>
+          <w:t>g</w:t>
+        </w:r>
+        <w:r>
+          <w:rPr>
+            <w:rStyle w:val="Hyperlink"/>
+            <w:rFonts w:ascii="Times New Roman" w:hAnsi="Times New Roman" w:cs="Times New Roman"/>
+            <w:sz w:val="28"/>
+            <w:szCs w:val="28"/>
+            <w:shd w:val="clear" w:color="auto" w:fill="FFFFFF"/>
+            <w:lang w:val="uk-UA"/>
+          </w:rPr>
+          <w:t>-</w:t>
+        </w:r>
+        <w:r>
+          <w:rPr>
+            <w:rStyle w:val="Hyperlink"/>
+            <w:rFonts w:ascii="Times New Roman" w:hAnsi="Times New Roman" w:cs="Times New Roman"/>
+            <w:sz w:val="28"/>
+            <w:szCs w:val="28"/>
+            <w:shd w:val="clear" w:color="auto" w:fill="FFFFFF"/>
+          </w:rPr>
+          <w:t>advantage</w:t>
+        </w:r>
+        <w:r>
+          <w:rPr>
+            <w:rStyle w:val="Hyperlink"/>
+            <w:rFonts w:ascii="Times New Roman" w:hAnsi="Times New Roman" w:cs="Times New Roman"/>
+            <w:sz w:val="28"/>
+            <w:szCs w:val="28"/>
+            <w:shd w:val="clear" w:color="auto" w:fill="FFFFFF"/>
+            <w:lang w:val="uk-UA"/>
+          </w:rPr>
+          <w:t>-</w:t>
+        </w:r>
+        <w:r>
+          <w:rPr>
+            <w:rStyle w:val="Hyperlink"/>
+            <w:rFonts w:ascii="Times New Roman" w:hAnsi="Times New Roman" w:cs="Times New Roman"/>
+            <w:sz w:val="28"/>
+            <w:szCs w:val="28"/>
+            <w:shd w:val="clear" w:color="auto" w:fill="FFFFFF"/>
+          </w:rPr>
+          <w:t>of</w:t>
+        </w:r>
+        <w:r>
+          <w:rPr>
+            <w:rStyle w:val="Hyperlink"/>
+            <w:rFonts w:ascii="Times New Roman" w:hAnsi="Times New Roman" w:cs="Times New Roman"/>
+            <w:sz w:val="28"/>
+            <w:szCs w:val="28"/>
+            <w:shd w:val="clear" w:color="auto" w:fill="FFFFFF"/>
+            <w:lang w:val="uk-UA"/>
+          </w:rPr>
+          <w:t>-</w:t>
+        </w:r>
+        <w:r>
+          <w:rPr>
+            <w:rStyle w:val="Hyperlink"/>
+            <w:rFonts w:ascii="Times New Roman" w:hAnsi="Times New Roman" w:cs="Times New Roman"/>
+            <w:sz w:val="28"/>
+            <w:szCs w:val="28"/>
+            <w:shd w:val="clear" w:color="auto" w:fill="FFFFFF"/>
+          </w:rPr>
+          <w:t>one</w:t>
+        </w:r>
+        <w:r>
+          <w:rPr>
+            <w:rStyle w:val="Hyperlink"/>
+            <w:rFonts w:ascii="Times New Roman" w:hAnsi="Times New Roman" w:cs="Times New Roman"/>
+            <w:sz w:val="28"/>
+            <w:szCs w:val="28"/>
+            <w:shd w:val="clear" w:color="auto" w:fill="FFFFFF"/>
+            <w:lang w:val="uk-UA"/>
+          </w:rPr>
+          <w:t>-</w:t>
+        </w:r>
+        <w:r>
+          <w:rPr>
+            <w:rStyle w:val="Hyperlink"/>
+            <w:rFonts w:ascii="Times New Roman" w:hAnsi="Times New Roman" w:cs="Times New Roman"/>
+            <w:sz w:val="28"/>
+            <w:szCs w:val="28"/>
+            <w:shd w:val="clear" w:color="auto" w:fill="FFFFFF"/>
+          </w:rPr>
+          <w:t>time</w:t>
+        </w:r>
+        <w:r>
+          <w:rPr>
+            <w:rStyle w:val="Hyperlink"/>
+            <w:rFonts w:ascii="Times New Roman" w:hAnsi="Times New Roman" w:cs="Times New Roman"/>
+            <w:sz w:val="28"/>
+            <w:szCs w:val="28"/>
+            <w:shd w:val="clear" w:color="auto" w:fill="FFFFFF"/>
+            <w:lang w:val="uk-UA"/>
+          </w:rPr>
+          <w:t>-</w:t>
+        </w:r>
+        <w:r>
+          <w:rPr>
+            <w:rStyle w:val="Hyperlink"/>
+            <w:rFonts w:ascii="Times New Roman" w:hAnsi="Times New Roman" w:cs="Times New Roman"/>
+            <w:sz w:val="28"/>
+            <w:szCs w:val="28"/>
+            <w:shd w:val="clear" w:color="auto" w:fill="FFFFFF"/>
+          </w:rPr>
+          <w:t>pad</w:t>
+        </w:r>
+        <w:r>
+          <w:rPr>
+            <w:rStyle w:val="Hyperlink"/>
+            <w:rFonts w:ascii="Times New Roman" w:hAnsi="Times New Roman" w:cs="Times New Roman"/>
+            <w:sz w:val="28"/>
+            <w:szCs w:val="28"/>
+            <w:shd w:val="clear" w:color="auto" w:fill="FFFFFF"/>
+            <w:lang w:val="uk-UA"/>
+          </w:rPr>
+          <w:t>-</w:t>
+        </w:r>
+        <w:r>
+          <w:rPr>
+            <w:rStyle w:val="Hyperlink"/>
+            <w:rFonts w:ascii="Times New Roman" w:hAnsi="Times New Roman" w:cs="Times New Roman"/>
+            <w:sz w:val="28"/>
+            <w:szCs w:val="28"/>
+            <w:shd w:val="clear" w:color="auto" w:fill="FFFFFF"/>
+          </w:rPr>
+          <w:t>key</w:t>
+        </w:r>
+        <w:r>
+          <w:rPr>
+            <w:rStyle w:val="Hyperlink"/>
+            <w:rFonts w:ascii="Times New Roman" w:hAnsi="Times New Roman" w:cs="Times New Roman"/>
+            <w:sz w:val="28"/>
+            <w:szCs w:val="28"/>
+            <w:shd w:val="clear" w:color="auto" w:fill="FFFFFF"/>
+            <w:lang w:val="uk-UA"/>
+          </w:rPr>
+          <w:t>-</w:t>
+        </w:r>
+        <w:r>
+          <w:rPr>
+            <w:rStyle w:val="Hyperlink"/>
+            <w:rFonts w:ascii="Times New Roman" w:hAnsi="Times New Roman" w:cs="Times New Roman"/>
+            <w:sz w:val="28"/>
+            <w:szCs w:val="28"/>
+            <w:shd w:val="clear" w:color="auto" w:fill="FFFFFF"/>
+          </w:rPr>
+          <w:t>reuse</w:t>
+        </w:r>
+      </w:hyperlink>
+    </w:p>
+    <w:p>
+      <w:pPr>
+        <w:pStyle w:val="ListParagraph"/>
+        <w:numPr>
+          <w:ilvl w:val="0"/>
+          <w:numId w:val="2"/>
+        </w:numPr>
+        <w:rPr>
+          <w:rFonts w:ascii="Times New Roman" w:hAnsi="Times New Roman" w:cs="Times New Roman"/>
+          <w:sz w:val="28"/>
+          <w:szCs w:val="28"/>
+          <w:lang w:val="uk-UA"/>
+        </w:rPr>
+      </w:pPr>
+      <w:hyperlink r:id="rId8" w:history="1">
+        <w:r>
+          <w:rPr>
+            <w:rStyle w:val="Hyperlink"/>
+            <w:rFonts w:ascii="Times New Roman" w:hAnsi="Times New Roman" w:cs="Times New Roman"/>
+            <w:sz w:val="28"/>
+            <w:szCs w:val="28"/>
+            <w:shd w:val="clear" w:color="auto" w:fill="FFFFFF"/>
+          </w:rPr>
+          <w:t>http</w:t>
+        </w:r>
+        <w:r>
+          <w:rPr>
+            <w:rStyle w:val="Hyperlink"/>
+            <w:rFonts w:ascii="Times New Roman" w:hAnsi="Times New Roman" w:cs="Times New Roman"/>
+            <w:sz w:val="28"/>
+            <w:szCs w:val="28"/>
+            <w:shd w:val="clear" w:color="auto" w:fill="FFFFFF"/>
+            <w:lang w:val="uk-UA"/>
+          </w:rPr>
+          <w:t>://</w:t>
+        </w:r>
+        <w:r>
+          <w:rPr>
+            <w:rStyle w:val="Hyperlink"/>
+            <w:rFonts w:ascii="Times New Roman" w:hAnsi="Times New Roman" w:cs="Times New Roman"/>
+            <w:sz w:val="28"/>
+            <w:szCs w:val="28"/>
+            <w:shd w:val="clear" w:color="auto" w:fill="FFFFFF"/>
+          </w:rPr>
+          <w:t>travisdazell</w:t>
+        </w:r>
+        <w:r>
+          <w:rPr>
+            <w:rStyle w:val="Hyperlink"/>
+            <w:rFonts w:ascii="Times New Roman" w:hAnsi="Times New Roman" w:cs="Times New Roman"/>
+            <w:sz w:val="28"/>
+            <w:szCs w:val="28"/>
+            <w:shd w:val="clear" w:color="auto" w:fill="FFFFFF"/>
+            <w:lang w:val="uk-UA"/>
+          </w:rPr>
+          <w:t>.</w:t>
+        </w:r>
+        <w:r>
+          <w:rPr>
+            <w:rStyle w:val="Hyperlink"/>
+            <w:rFonts w:ascii="Times New Roman" w:hAnsi="Times New Roman" w:cs="Times New Roman"/>
+            <w:sz w:val="28"/>
+            <w:szCs w:val="28"/>
+            <w:shd w:val="clear" w:color="auto" w:fill="FFFFFF"/>
+          </w:rPr>
+          <w:t>blogspot</w:t>
+        </w:r>
+        <w:r>
+          <w:rPr>
+            <w:rStyle w:val="Hyperlink"/>
+            <w:rFonts w:ascii="Times New Roman" w:hAnsi="Times New Roman" w:cs="Times New Roman"/>
+            <w:sz w:val="28"/>
+            <w:szCs w:val="28"/>
+            <w:shd w:val="clear" w:color="auto" w:fill="FFFFFF"/>
+            <w:lang w:val="uk-UA"/>
+          </w:rPr>
+          <w:t>.</w:t>
+        </w:r>
+        <w:r>
+          <w:rPr>
+            <w:rStyle w:val="Hyperlink"/>
+            <w:rFonts w:ascii="Times New Roman" w:hAnsi="Times New Roman" w:cs="Times New Roman"/>
+            <w:sz w:val="28"/>
+            <w:szCs w:val="28"/>
+            <w:shd w:val="clear" w:color="auto" w:fill="FFFFFF"/>
+          </w:rPr>
+          <w:t>com</w:t>
+        </w:r>
+        <w:r>
+          <w:rPr>
+            <w:rStyle w:val="Hyperlink"/>
+            <w:rFonts w:ascii="Times New Roman" w:hAnsi="Times New Roman" w:cs="Times New Roman"/>
+            <w:sz w:val="28"/>
+            <w:szCs w:val="28"/>
+            <w:shd w:val="clear" w:color="auto" w:fill="FFFFFF"/>
+            <w:lang w:val="uk-UA"/>
+          </w:rPr>
+          <w:t>/2012/11/</w:t>
+        </w:r>
+        <w:r>
+          <w:rPr>
+            <w:rStyle w:val="Hyperlink"/>
+            <w:rFonts w:ascii="Times New Roman" w:hAnsi="Times New Roman" w:cs="Times New Roman"/>
+            <w:sz w:val="28"/>
+            <w:szCs w:val="28"/>
+            <w:shd w:val="clear" w:color="auto" w:fill="FFFFFF"/>
+          </w:rPr>
+          <w:t>many</w:t>
+        </w:r>
+        <w:r>
+          <w:rPr>
+            <w:rStyle w:val="Hyperlink"/>
+            <w:rFonts w:ascii="Times New Roman" w:hAnsi="Times New Roman" w:cs="Times New Roman"/>
+            <w:sz w:val="28"/>
+            <w:szCs w:val="28"/>
+            <w:shd w:val="clear" w:color="auto" w:fill="FFFFFF"/>
+            <w:lang w:val="uk-UA"/>
+          </w:rPr>
+          <w:t>-</w:t>
+        </w:r>
+        <w:r>
+          <w:rPr>
+            <w:rStyle w:val="Hyperlink"/>
+            <w:rFonts w:ascii="Times New Roman" w:hAnsi="Times New Roman" w:cs="Times New Roman"/>
+            <w:sz w:val="28"/>
+            <w:szCs w:val="28"/>
+            <w:shd w:val="clear" w:color="auto" w:fill="FFFFFF"/>
+          </w:rPr>
+          <w:t>t</w:t>
+        </w:r>
+        <w:r>
+          <w:rPr>
+            <w:rStyle w:val="Hyperlink"/>
+            <w:rFonts w:ascii="Times New Roman" w:hAnsi="Times New Roman" w:cs="Times New Roman"/>
+            <w:sz w:val="28"/>
+            <w:szCs w:val="28"/>
+            <w:shd w:val="clear" w:color="auto" w:fill="FFFFFF"/>
+          </w:rPr>
+          <w:t>ime</w:t>
+        </w:r>
+        <w:r>
+          <w:rPr>
+            <w:rStyle w:val="Hyperlink"/>
+            <w:rFonts w:ascii="Times New Roman" w:hAnsi="Times New Roman" w:cs="Times New Roman"/>
+            <w:sz w:val="28"/>
+            <w:szCs w:val="28"/>
+            <w:shd w:val="clear" w:color="auto" w:fill="FFFFFF"/>
+            <w:lang w:val="uk-UA"/>
+          </w:rPr>
+          <w:t>-</w:t>
+        </w:r>
+        <w:r>
+          <w:rPr>
+            <w:rStyle w:val="Hyperlink"/>
+            <w:rFonts w:ascii="Times New Roman" w:hAnsi="Times New Roman" w:cs="Times New Roman"/>
+            <w:sz w:val="28"/>
+            <w:szCs w:val="28"/>
+            <w:shd w:val="clear" w:color="auto" w:fill="FFFFFF"/>
+          </w:rPr>
+          <w:t>pad</w:t>
+        </w:r>
+        <w:r>
+          <w:rPr>
+            <w:rStyle w:val="Hyperlink"/>
+            <w:rFonts w:ascii="Times New Roman" w:hAnsi="Times New Roman" w:cs="Times New Roman"/>
+            <w:sz w:val="28"/>
+            <w:szCs w:val="28"/>
+            <w:shd w:val="clear" w:color="auto" w:fill="FFFFFF"/>
+            <w:lang w:val="uk-UA"/>
+          </w:rPr>
+          <w:t>-</w:t>
+        </w:r>
+        <w:r>
+          <w:rPr>
+            <w:rStyle w:val="Hyperlink"/>
+            <w:rFonts w:ascii="Times New Roman" w:hAnsi="Times New Roman" w:cs="Times New Roman"/>
+            <w:sz w:val="28"/>
+            <w:szCs w:val="28"/>
+            <w:shd w:val="clear" w:color="auto" w:fill="FFFFFF"/>
+          </w:rPr>
+          <w:t>attack</w:t>
+        </w:r>
+        <w:r>
+          <w:rPr>
+            <w:rStyle w:val="Hyperlink"/>
+            <w:rFonts w:ascii="Times New Roman" w:hAnsi="Times New Roman" w:cs="Times New Roman"/>
+            <w:sz w:val="28"/>
+            <w:szCs w:val="28"/>
+            <w:shd w:val="clear" w:color="auto" w:fill="FFFFFF"/>
+            <w:lang w:val="uk-UA"/>
+          </w:rPr>
+          <w:t>-</w:t>
+        </w:r>
+        <w:r>
+          <w:rPr>
+            <w:rStyle w:val="Hyperlink"/>
+            <w:rFonts w:ascii="Times New Roman" w:hAnsi="Times New Roman" w:cs="Times New Roman"/>
+            <w:sz w:val="28"/>
+            <w:szCs w:val="28"/>
+            <w:shd w:val="clear" w:color="auto" w:fill="FFFFFF"/>
+          </w:rPr>
+          <w:t>crib</w:t>
+        </w:r>
+        <w:r>
+          <w:rPr>
+            <w:rStyle w:val="Hyperlink"/>
+            <w:rFonts w:ascii="Times New Roman" w:hAnsi="Times New Roman" w:cs="Times New Roman"/>
+            <w:sz w:val="28"/>
+            <w:szCs w:val="28"/>
+            <w:shd w:val="clear" w:color="auto" w:fill="FFFFFF"/>
+            <w:lang w:val="uk-UA"/>
+          </w:rPr>
+          <w:t>-</w:t>
+        </w:r>
+        <w:r>
+          <w:rPr>
+            <w:rStyle w:val="Hyperlink"/>
+            <w:rFonts w:ascii="Times New Roman" w:hAnsi="Times New Roman" w:cs="Times New Roman"/>
+            <w:sz w:val="28"/>
+            <w:szCs w:val="28"/>
+            <w:shd w:val="clear" w:color="auto" w:fill="FFFFFF"/>
+          </w:rPr>
+          <w:t>drag</w:t>
+        </w:r>
+        <w:r>
+          <w:rPr>
+            <w:rStyle w:val="Hyperlink"/>
+            <w:rFonts w:ascii="Times New Roman" w:hAnsi="Times New Roman" w:cs="Times New Roman"/>
+            <w:sz w:val="28"/>
+            <w:szCs w:val="28"/>
+            <w:shd w:val="clear" w:color="auto" w:fill="FFFFFF"/>
+            <w:lang w:val="uk-UA"/>
+          </w:rPr>
+          <w:t>.</w:t>
+        </w:r>
+        <w:r>
+          <w:rPr>
+            <w:rStyle w:val="Hyperlink"/>
+            <w:rFonts w:ascii="Times New Roman" w:hAnsi="Times New Roman" w:cs="Times New Roman"/>
+            <w:sz w:val="28"/>
+            <w:szCs w:val="28"/>
+            <w:shd w:val="clear" w:color="auto" w:fill="FFFFFF"/>
+          </w:rPr>
+          <w:t>html</w:t>
+        </w:r>
+      </w:hyperlink>
     </w:p>
     <w:sectPr>
       <w:pgSz w:w="12240" w:h="15840"/>
@@ -79,6 +1979,284 @@
     </w:sectPr>
   </w:body>
 </w:document>
+</file>
+
+<file path=word/numbering.xml><?xml version="1.0" encoding="utf-8"?>
+<w:numbering xmlns:wpc="http://schemas.microsoft.com/office/word/2010/wordprocessingCanvas" xmlns:cx="http://schemas.microsoft.com/office/drawing/2014/chartex" xmlns:cx1="http://schemas.microsoft.com/office/drawing/2015/9/8/chartex" xmlns:cx2="http://schemas.microsoft.com/office/drawing/2015/10/21/chartex" xmlns:cx3="http://schemas.microsoft.com/office/drawing/2016/5/9/chartex" xmlns:cx4="http://schemas.microsoft.com/office/drawing/2016/5/10/chartex" xmlns:cx5="http://schemas.microsoft.com/office/drawing/2016/5/11/chartex" xmlns:cx6="http://schemas.microsoft.com/office/drawing/2016/5/12/chartex" xmlns:cx7="http://schemas.microsoft.com/office/drawing/2016/5/13/chartex" xmlns:cx8="http://schemas.microsoft.com/office/drawing/2016/5/14/chartex" xmlns:mc="http://schemas.openxmlformats.org/markup-compatibility/2006" xmlns:aink="http://schemas.microsoft.com/office/drawing/2016/ink" xmlns:am3d="http://schemas.microsoft.com/office/drawing/2017/model3d" xmlns:o="urn:schemas-microsoft-com:office:office" xmlns:r="http://schemas.openxmlformats.org/officeDocument/2006/relationships" xmlns:m="http://schemas.openxmlformats.org/officeDocument/2006/math" xmlns:v="urn:schemas-microsoft-com:vml" xmlns:wp14="http://schemas.microsoft.com/office/word/2010/wordprocessingDrawing" xmlns:wp="http://schemas.openxmlformats.org/drawingml/2006/wordprocessingDrawing" xmlns:w10="urn:schemas-microsoft-com:office:word" xmlns:w="http://schemas.openxmlformats.org/wordprocessingml/2006/main" xmlns:w14="http://schemas.microsoft.com/office/word/2010/wordml" xmlns:w15="http://schemas.microsoft.com/office/word/2012/wordml" xmlns:w16cex="http://schemas.microsoft.com/office/word/2018/wordml/cex" xmlns:w16cid="http://schemas.microsoft.com/office/word/2016/wordml/cid" xmlns:w16="http://schemas.microsoft.com/office/word/2018/wordml" xmlns:w16se="http://schemas.microsoft.com/office/word/2015/wordml/symex" xmlns:wpg="http://schemas.microsoft.com/office/word/2010/wordprocessingGroup" xmlns:wpi="http://schemas.microsoft.com/office/word/2010/wordprocessingInk" xmlns:wne="http://schemas.microsoft.com/office/word/2006/wordml" xmlns:wps="http://schemas.microsoft.com/office/word/2010/wordprocessingShape" mc:Ignorable="w14 w15 w16se w16cid w16 w16cex wp14">
+  <w:abstractNum w:abstractNumId="0" w15:restartNumberingAfterBreak="0">
+    <w:nsid w:val="072379B1"/>
+    <w:multiLevelType w:val="hybridMultilevel"/>
+    <w:tmpl w:val="9306C8A4"/>
+    <w:lvl w:ilvl="0" w:tplc="0409000F">
+      <w:start w:val="1"/>
+      <w:numFmt w:val="decimal"/>
+      <w:lvlText w:val="%1."/>
+      <w:lvlJc w:val="left"/>
+      <w:pPr>
+        <w:ind w:left="1080" w:hanging="360"/>
+      </w:pPr>
+    </w:lvl>
+    <w:lvl w:ilvl="1" w:tplc="04090019" w:tentative="1">
+      <w:start w:val="1"/>
+      <w:numFmt w:val="lowerLetter"/>
+      <w:lvlText w:val="%2."/>
+      <w:lvlJc w:val="left"/>
+      <w:pPr>
+        <w:ind w:left="1800" w:hanging="360"/>
+      </w:pPr>
+    </w:lvl>
+    <w:lvl w:ilvl="2" w:tplc="0409001B" w:tentative="1">
+      <w:start w:val="1"/>
+      <w:numFmt w:val="lowerRoman"/>
+      <w:lvlText w:val="%3."/>
+      <w:lvlJc w:val="right"/>
+      <w:pPr>
+        <w:ind w:left="2520" w:hanging="180"/>
+      </w:pPr>
+    </w:lvl>
+    <w:lvl w:ilvl="3" w:tplc="0409000F" w:tentative="1">
+      <w:start w:val="1"/>
+      <w:numFmt w:val="decimal"/>
+      <w:lvlText w:val="%4."/>
+      <w:lvlJc w:val="left"/>
+      <w:pPr>
+        <w:ind w:left="3240" w:hanging="360"/>
+      </w:pPr>
+    </w:lvl>
+    <w:lvl w:ilvl="4" w:tplc="04090019" w:tentative="1">
+      <w:start w:val="1"/>
+      <w:numFmt w:val="lowerLetter"/>
+      <w:lvlText w:val="%5."/>
+      <w:lvlJc w:val="left"/>
+      <w:pPr>
+        <w:ind w:left="3960" w:hanging="360"/>
+      </w:pPr>
+    </w:lvl>
+    <w:lvl w:ilvl="5" w:tplc="0409001B" w:tentative="1">
+      <w:start w:val="1"/>
+      <w:numFmt w:val="lowerRoman"/>
+      <w:lvlText w:val="%6."/>
+      <w:lvlJc w:val="right"/>
+      <w:pPr>
+        <w:ind w:left="4680" w:hanging="180"/>
+      </w:pPr>
+    </w:lvl>
+    <w:lvl w:ilvl="6" w:tplc="0409000F" w:tentative="1">
+      <w:start w:val="1"/>
+      <w:numFmt w:val="decimal"/>
+      <w:lvlText w:val="%7."/>
+      <w:lvlJc w:val="left"/>
+      <w:pPr>
+        <w:ind w:left="5400" w:hanging="360"/>
+      </w:pPr>
+    </w:lvl>
+    <w:lvl w:ilvl="7" w:tplc="04090019" w:tentative="1">
+      <w:start w:val="1"/>
+      <w:numFmt w:val="lowerLetter"/>
+      <w:lvlText w:val="%8."/>
+      <w:lvlJc w:val="left"/>
+      <w:pPr>
+        <w:ind w:left="6120" w:hanging="360"/>
+      </w:pPr>
+    </w:lvl>
+    <w:lvl w:ilvl="8" w:tplc="0409001B" w:tentative="1">
+      <w:start w:val="1"/>
+      <w:numFmt w:val="lowerRoman"/>
+      <w:lvlText w:val="%9."/>
+      <w:lvlJc w:val="right"/>
+      <w:pPr>
+        <w:ind w:left="6840" w:hanging="180"/>
+      </w:pPr>
+    </w:lvl>
+  </w:abstractNum>
+  <w:abstractNum w:abstractNumId="1" w15:restartNumberingAfterBreak="0">
+    <w:nsid w:val="1AE62310"/>
+    <w:multiLevelType w:val="hybridMultilevel"/>
+    <w:tmpl w:val="40D46464"/>
+    <w:lvl w:ilvl="0" w:tplc="0409000F">
+      <w:start w:val="1"/>
+      <w:numFmt w:val="decimal"/>
+      <w:lvlText w:val="%1."/>
+      <w:lvlJc w:val="left"/>
+      <w:pPr>
+        <w:ind w:left="720" w:hanging="360"/>
+      </w:pPr>
+      <w:rPr>
+        <w:rFonts w:hint="default"/>
+      </w:rPr>
+    </w:lvl>
+    <w:lvl w:ilvl="1" w:tplc="04090019" w:tentative="1">
+      <w:start w:val="1"/>
+      <w:numFmt w:val="lowerLetter"/>
+      <w:lvlText w:val="%2."/>
+      <w:lvlJc w:val="left"/>
+      <w:pPr>
+        <w:ind w:left="1440" w:hanging="360"/>
+      </w:pPr>
+    </w:lvl>
+    <w:lvl w:ilvl="2" w:tplc="0409001B" w:tentative="1">
+      <w:start w:val="1"/>
+      <w:numFmt w:val="lowerRoman"/>
+      <w:lvlText w:val="%3."/>
+      <w:lvlJc w:val="right"/>
+      <w:pPr>
+        <w:ind w:left="2160" w:hanging="180"/>
+      </w:pPr>
+    </w:lvl>
+    <w:lvl w:ilvl="3" w:tplc="0409000F" w:tentative="1">
+      <w:start w:val="1"/>
+      <w:numFmt w:val="decimal"/>
+      <w:lvlText w:val="%4."/>
+      <w:lvlJc w:val="left"/>
+      <w:pPr>
+        <w:ind w:left="2880" w:hanging="360"/>
+      </w:pPr>
+    </w:lvl>
+    <w:lvl w:ilvl="4" w:tplc="04090019" w:tentative="1">
+      <w:start w:val="1"/>
+      <w:numFmt w:val="lowerLetter"/>
+      <w:lvlText w:val="%5."/>
+      <w:lvlJc w:val="left"/>
+      <w:pPr>
+        <w:ind w:left="3600" w:hanging="360"/>
+      </w:pPr>
+    </w:lvl>
+    <w:lvl w:ilvl="5" w:tplc="0409001B" w:tentative="1">
+      <w:start w:val="1"/>
+      <w:numFmt w:val="lowerRoman"/>
+      <w:lvlText w:val="%6."/>
+      <w:lvlJc w:val="right"/>
+      <w:pPr>
+        <w:ind w:left="4320" w:hanging="180"/>
+      </w:pPr>
+    </w:lvl>
+    <w:lvl w:ilvl="6" w:tplc="0409000F" w:tentative="1">
+      <w:start w:val="1"/>
+      <w:numFmt w:val="decimal"/>
+      <w:lvlText w:val="%7."/>
+      <w:lvlJc w:val="left"/>
+      <w:pPr>
+        <w:ind w:left="5040" w:hanging="360"/>
+      </w:pPr>
+    </w:lvl>
+    <w:lvl w:ilvl="7" w:tplc="04090019" w:tentative="1">
+      <w:start w:val="1"/>
+      <w:numFmt w:val="lowerLetter"/>
+      <w:lvlText w:val="%8."/>
+      <w:lvlJc w:val="left"/>
+      <w:pPr>
+        <w:ind w:left="5760" w:hanging="360"/>
+      </w:pPr>
+    </w:lvl>
+    <w:lvl w:ilvl="8" w:tplc="0409001B" w:tentative="1">
+      <w:start w:val="1"/>
+      <w:numFmt w:val="lowerRoman"/>
+      <w:lvlText w:val="%9."/>
+      <w:lvlJc w:val="right"/>
+      <w:pPr>
+        <w:ind w:left="6480" w:hanging="180"/>
+      </w:pPr>
+    </w:lvl>
+  </w:abstractNum>
+  <w:abstractNum w:abstractNumId="2" w15:restartNumberingAfterBreak="0">
+    <w:nsid w:val="64A43F1A"/>
+    <w:multiLevelType w:val="hybridMultilevel"/>
+    <w:tmpl w:val="5EDC7470"/>
+    <w:lvl w:ilvl="0" w:tplc="0409000F">
+      <w:start w:val="1"/>
+      <w:numFmt w:val="decimal"/>
+      <w:lvlText w:val="%1."/>
+      <w:lvlJc w:val="left"/>
+      <w:pPr>
+        <w:ind w:left="720" w:hanging="360"/>
+      </w:pPr>
+      <w:rPr>
+        <w:rFonts w:hint="default"/>
+      </w:rPr>
+    </w:lvl>
+    <w:lvl w:ilvl="1" w:tplc="04090019" w:tentative="1">
+      <w:start w:val="1"/>
+      <w:numFmt w:val="lowerLetter"/>
+      <w:lvlText w:val="%2."/>
+      <w:lvlJc w:val="left"/>
+      <w:pPr>
+        <w:ind w:left="1440" w:hanging="360"/>
+      </w:pPr>
+    </w:lvl>
+    <w:lvl w:ilvl="2" w:tplc="0409001B" w:tentative="1">
+      <w:start w:val="1"/>
+      <w:numFmt w:val="lowerRoman"/>
+      <w:lvlText w:val="%3."/>
+      <w:lvlJc w:val="right"/>
+      <w:pPr>
+        <w:ind w:left="2160" w:hanging="180"/>
+      </w:pPr>
+    </w:lvl>
+    <w:lvl w:ilvl="3" w:tplc="0409000F" w:tentative="1">
+      <w:start w:val="1"/>
+      <w:numFmt w:val="decimal"/>
+      <w:lvlText w:val="%4."/>
+      <w:lvlJc w:val="left"/>
+      <w:pPr>
+        <w:ind w:left="2880" w:hanging="360"/>
+      </w:pPr>
+    </w:lvl>
+    <w:lvl w:ilvl="4" w:tplc="04090019" w:tentative="1">
+      <w:start w:val="1"/>
+      <w:numFmt w:val="lowerLetter"/>
+      <w:lvlText w:val="%5."/>
+      <w:lvlJc w:val="left"/>
+      <w:pPr>
+        <w:ind w:left="3600" w:hanging="360"/>
+      </w:pPr>
+    </w:lvl>
+    <w:lvl w:ilvl="5" w:tplc="0409001B" w:tentative="1">
+      <w:start w:val="1"/>
+      <w:numFmt w:val="lowerRoman"/>
+      <w:lvlText w:val="%6."/>
+      <w:lvlJc w:val="right"/>
+      <w:pPr>
+        <w:ind w:left="4320" w:hanging="180"/>
+      </w:pPr>
+    </w:lvl>
+    <w:lvl w:ilvl="6" w:tplc="0409000F" w:tentative="1">
+      <w:start w:val="1"/>
+      <w:numFmt w:val="decimal"/>
+      <w:lvlText w:val="%7."/>
+      <w:lvlJc w:val="left"/>
+      <w:pPr>
+        <w:ind w:left="5040" w:hanging="360"/>
+      </w:pPr>
+    </w:lvl>
+    <w:lvl w:ilvl="7" w:tplc="04090019" w:tentative="1">
+      <w:start w:val="1"/>
+      <w:numFmt w:val="lowerLetter"/>
+      <w:lvlText w:val="%8."/>
+      <w:lvlJc w:val="left"/>
+      <w:pPr>
+        <w:ind w:left="5760" w:hanging="360"/>
+      </w:pPr>
+    </w:lvl>
+    <w:lvl w:ilvl="8" w:tplc="0409001B" w:tentative="1">
+      <w:start w:val="1"/>
+      <w:numFmt w:val="lowerRoman"/>
+      <w:lvlText w:val="%9."/>
+      <w:lvlJc w:val="right"/>
+      <w:pPr>
+        <w:ind w:left="6480" w:hanging="180"/>
+      </w:pPr>
+    </w:lvl>
+  </w:abstractNum>
+  <w:num w:numId="1">
+    <w:abstractNumId w:val="1"/>
+  </w:num>
+  <w:num w:numId="2">
+    <w:abstractNumId w:val="0"/>
+  </w:num>
+  <w:num w:numId="3">
+    <w:abstractNumId w:val="2"/>
+  </w:num>
+</w:numbering>
 </file>
 
 <file path=word/styles.xml><?xml version="1.0" encoding="utf-8"?>
@@ -511,13 +2689,47 @@
     <w:name w:val="Hyperlink"/>
     <w:basedOn w:val="DefaultParagraphFont"/>
     <w:uiPriority w:val="99"/>
-    <w:semiHidden/>
     <w:unhideWhenUsed/>
     <w:rsid w:val="00A3519D"/>
     <w:rPr>
       <w:color w:val="0000FF"/>
       <w:u w:val="single"/>
     </w:rPr>
+  </w:style>
+  <w:style w:type="character" w:styleId="FollowedHyperlink">
+    <w:name w:val="FollowedHyperlink"/>
+    <w:basedOn w:val="DefaultParagraphFont"/>
+    <w:uiPriority w:val="99"/>
+    <w:semiHidden/>
+    <w:unhideWhenUsed/>
+    <w:rsid w:val="003A031D"/>
+    <w:rPr>
+      <w:color w:val="954F72" w:themeColor="followedHyperlink"/>
+      <w:u w:val="single"/>
+    </w:rPr>
+  </w:style>
+  <w:style w:type="character" w:styleId="UnresolvedMention">
+    <w:name w:val="Unresolved Mention"/>
+    <w:basedOn w:val="DefaultParagraphFont"/>
+    <w:uiPriority w:val="99"/>
+    <w:semiHidden/>
+    <w:unhideWhenUsed/>
+    <w:rsid w:val="00EE368B"/>
+    <w:rPr>
+      <w:color w:val="605E5C"/>
+      <w:shd w:val="clear" w:color="auto" w:fill="E1DFDD"/>
+    </w:rPr>
+  </w:style>
+  <w:style w:type="paragraph" w:styleId="ListParagraph">
+    <w:name w:val="List Paragraph"/>
+    <w:basedOn w:val="Normal"/>
+    <w:uiPriority w:val="34"/>
+    <w:qFormat/>
+    <w:rsid w:val="00EE368B"/>
+    <w:pPr>
+      <w:ind w:left="720"/>
+      <w:contextualSpacing/>
+    </w:pPr>
   </w:style>
 </w:styles>
 </file>

</xml_diff>